<commit_message>
Fixed spacing on NGBD template.
</commit_message>
<xml_diff>
--- a/resources/Saved/21CRB01268_Not Guilty Bond Dialog.docx
+++ b/resources/Saved/21CRB01268_Not Guilty Bond Dialog.docx
@@ -464,7 +464,6 @@
         <w:jc w:val="center"/>
         <w:rPr>
           <w:rFonts w:ascii="Palatino Linotype" w:hAnsi="Palatino Linotype"/>
-          <w:bCs/>
           <w:sz w:val="20"/>
           <w:szCs w:val="20"/>
         </w:rPr>
@@ -478,7 +477,7 @@
           <w:szCs w:val="20"/>
           <w:u w:val="single"/>
         </w:rPr>
-        <w:t>MAGISTRATE</w:t>
+        <w:t>NOT GUILTY PLEA</w:t>
       </w:r>
       <w:r>
         <w:rPr>
@@ -489,7 +488,7 @@
           <w:szCs w:val="20"/>
           <w:u w:val="single"/>
         </w:rPr>
-        <w:t>’S</w:t>
+        <w:t xml:space="preserve"> AND BOND </w:t>
       </w:r>
       <w:r>
         <w:rPr>
@@ -500,51 +499,7 @@
           <w:szCs w:val="20"/>
           <w:u w:val="single"/>
         </w:rPr>
-        <w:t xml:space="preserve"> </w:t>
-      </w:r>
-      <w:r>
-        <w:rPr>
-          <w:rFonts w:ascii="Palatino Linotype" w:hAnsi="Palatino Linotype"/>
-          <w:b/>
-          <w:bCs/>
-          <w:sz w:val="20"/>
-          <w:szCs w:val="20"/>
-          <w:u w:val="single"/>
-        </w:rPr>
-        <w:t>DECISION</w:t>
-      </w:r>
-      <w:r>
-        <w:rPr>
-          <w:rFonts w:ascii="Palatino Linotype" w:hAnsi="Palatino Linotype"/>
-          <w:b/>
-          <w:bCs/>
-          <w:sz w:val="20"/>
-          <w:szCs w:val="20"/>
-          <w:u w:val="single"/>
-        </w:rPr>
-        <w:t xml:space="preserve"> – </w:t>
-      </w:r>
-      <w:r>
-        <w:rPr>
-          <w:rFonts w:ascii="Palatino Linotype" w:hAnsi="Palatino Linotype"/>
-          <w:b/>
-          <w:bCs/>
-          <w:sz w:val="20"/>
-          <w:szCs w:val="20"/>
-          <w:u w:val="single"/>
-        </w:rPr>
-        <w:t xml:space="preserve">NOT GUILTY PLEA</w:t>
-      </w:r>
-      <w:r>
-        <w:rPr>
-          <w:rFonts w:ascii="Palatino Linotype" w:hAnsi="Palatino Linotype"/>
-          <w:b/>
-          <w:bCs/>
-          <w:sz w:val="20"/>
-          <w:szCs w:val="20"/>
-          <w:u w:val="single"/>
-        </w:rPr>
-        <w:t xml:space="preserve"> AND BOND ENTRY</w:t>
+        <w:t xml:space="preserve">JUDGMENT ENTRY</w:t>
       </w:r>
     </w:p>
     <w:p>
@@ -662,7 +617,7 @@
           <w:sz w:val="20"/>
           <w:szCs w:val="20"/>
         </w:rPr>
-        <w:t xml:space="preserve"> on December 18, 2021</w:t>
+        <w:t xml:space="preserve"> on December 23, 2021</w:t>
       </w:r>
       <w:r>
         <w:rPr>
@@ -1213,6 +1168,35 @@
         <w:rPr>
           <w:rFonts w:ascii="Palatino Linotype" w:hAnsi="Palatino Linotype"/>
           <w:bCs/>
+          <w:color w:val="FF0000"/>
+          <w:sz w:val="20"/>
+          <w:szCs w:val="20"/>
+        </w:rPr>
+        <w:t xml:space="preserve"> </w:t>
+      </w:r>
+      <w:r>
+        <w:rPr>
+          <w:rFonts w:ascii="Palatino Linotype" w:hAnsi="Palatino Linotype"/>
+          <w:bCs/>
+          <w:sz w:val="20"/>
+          <w:szCs w:val="20"/>
+        </w:rPr>
+        <w:t xml:space="preserve">and R.C. 2919.251</w:t>
+      </w:r>
+      <w:r>
+        <w:rPr>
+          <w:rFonts w:ascii="Palatino Linotype" w:hAnsi="Palatino Linotype"/>
+          <w:bCs/>
+          <w:color w:val="FF0000"/>
+          <w:sz w:val="20"/>
+          <w:szCs w:val="20"/>
+        </w:rPr>
+        <w:t xml:space="preserve"/>
+      </w:r>
+      <w:r>
+        <w:rPr>
+          <w:rFonts w:ascii="Palatino Linotype" w:hAnsi="Palatino Linotype"/>
+          <w:bCs/>
           <w:sz w:val="20"/>
           <w:szCs w:val="20"/>
         </w:rPr>
@@ -1523,71 +1507,336 @@
         </w:rPr>
         <w:t xml:space="preserve"/>
       </w:r>
-      <w:r>
-        <w:rPr>
-          <w:rFonts w:ascii="Palatino Linotype" w:hAnsi="Palatino Linotype"/>
-          <w:bCs/>
-          <w:color w:val="FF0000"/>
-          <w:sz w:val="20"/>
-          <w:szCs w:val="20"/>
-        </w:rPr>
-        <w:t xml:space="preserve"/>
-      </w:r>
-      <w:r>
-        <w:rPr>
-          <w:rFonts w:ascii="Palatino Linotype" w:hAnsi="Palatino Linotype"/>
-          <w:bCs/>
-          <w:color w:val="FF0000"/>
-          <w:sz w:val="20"/>
-          <w:szCs w:val="20"/>
-        </w:rPr>
-        <w:t xml:space="preserve"/>
-      </w:r>
-      <w:r>
-        <w:rPr>
-          <w:rFonts w:ascii="Palatino Linotype" w:hAnsi="Palatino Linotype"/>
-          <w:bCs/>
-          <w:color w:val="FF0000"/>
-          <w:sz w:val="20"/>
-          <w:szCs w:val="20"/>
-        </w:rPr>
-        <w:t xml:space="preserve"/>
-      </w:r>
-      <w:r>
-        <w:rPr>
-          <w:rFonts w:ascii="Palatino Linotype" w:hAnsi="Palatino Linotype"/>
-          <w:bCs/>
-          <w:color w:val="FF0000"/>
-          <w:sz w:val="20"/>
-          <w:szCs w:val="20"/>
-        </w:rPr>
-        <w:t xml:space="preserve"/>
-      </w:r>
     </w:p>
     <w:p>
       <w:pPr>
+        <w:pStyle w:val="ListParagraph"/>
+        <w:numPr>
+          <w:ilvl w:val="0"/>
+          <w:numId w:val="6"/>
+        </w:numPr>
         <w:tabs>
           <w:tab w:val="center" w:pos="4680"/>
         </w:tabs>
         <w:jc w:val="both"/>
         <w:rPr>
-          <w:rFonts w:ascii="Palatino Linotype" w:hAnsi="Palatino Linotype"/>
+          <w:bCs/>
+          <w:sz w:val="22"/>
+          <w:szCs w:val="22"/>
+        </w:rPr>
+      </w:pPr>
+      <w:r>
+        <w:rPr>
+          <w:bCs/>
+          <w:sz w:val="22"/>
+          <w:szCs w:val="22"/>
+        </w:rPr>
+        <w:t>Defendant shall immediately vacate and permit exclusive possession of the residence located at</w:t>
+      </w:r>
+      <w:r>
+        <w:rPr>
+          <w:bCs/>
+          <w:sz w:val="22"/>
+          <w:szCs w:val="22"/>
+        </w:rPr>
+        <w:t xml:space="preserve"> </w:t>
+      </w:r>
+      <w:r>
+        <w:rPr>
+          <w:b/>
+          <w:bCs/>
+          <w:sz w:val="22"/>
+          <w:szCs w:val="22"/>
+          <w:u w:val="single"/>
+        </w:rPr>
+        <w:t xml:space="preserve"/>
+      </w:r>
+      <w:r>
+        <w:rPr>
+          <w:bCs/>
+          <w:sz w:val="22"/>
+          <w:szCs w:val="22"/>
+        </w:rPr>
+        <w:t xml:space="preserve"> </w:t>
+      </w:r>
+      <w:r>
+        <w:rPr>
+          <w:bCs/>
+          <w:sz w:val="22"/>
+          <w:szCs w:val="22"/>
+        </w:rPr>
+        <w:t xml:space="preserve">to</w:t>
+      </w:r>
+      <w:r>
+        <w:rPr>
+          <w:bCs/>
+          <w:sz w:val="22"/>
+          <w:szCs w:val="22"/>
+        </w:rPr>
+        <w:t xml:space="preserve"> </w:t>
+      </w:r>
+      <w:r>
+        <w:rPr>
+          <w:b/>
+          <w:bCs/>
+          <w:sz w:val="22"/>
+          <w:szCs w:val="22"/>
+          <w:u w:val="single"/>
+        </w:rPr>
+        <w:t xml:space="preserve"/>
+      </w:r>
+      <w:r>
+        <w:rPr>
+          <w:bCs/>
+          <w:sz w:val="22"/>
+          <w:szCs w:val="22"/>
+        </w:rPr>
+        <w:t xml:space="preserve">. </w:t>
+      </w:r>
+      <w:r>
+        <w:rPr>
+          <w:bCs/>
+          <w:sz w:val="22"/>
+          <w:szCs w:val="22"/>
+        </w:rPr>
+        <w:t xml:space="preserve">Defendant shall not interfere with the named person’s right to occupy the residence including, but not limited to cancelling utilities or insurance or interrupting telecommunications (e.g. telephone, internet, or cable) service, mail delivery, or the delivery of any other documents or items.  </w:t>
+      </w:r>
+    </w:p>
+    <w:p>
+      <w:pPr>
+        <w:pStyle w:val="ListParagraph"/>
+        <w:numPr>
+          <w:ilvl w:val="0"/>
+          <w:numId w:val="6"/>
+        </w:numPr>
+        <w:tabs>
+          <w:tab w:val="center" w:pos="4680"/>
+        </w:tabs>
+        <w:jc w:val="both"/>
+        <w:rPr>
+          <w:bCs/>
+          <w:sz w:val="22"/>
+          <w:szCs w:val="22"/>
+        </w:rPr>
+      </w:pPr>
+      <w:r>
+        <w:rPr>
+          <w:bCs/>
+          <w:sz w:val="22"/>
+          <w:szCs w:val="22"/>
+        </w:rPr>
+        <w:t xml:space="preserve">Defendant shall surrender all keys and garage door openers to the above residence within 24 hours of service of this Order to the arresting agency.</w:t>
+      </w:r>
+      <w:r>
+        <w:rPr>
           <w:bCs/>
           <w:color w:val="FF0000"/>
-          <w:sz w:val="20"/>
-          <w:szCs w:val="20"/>
-        </w:rPr>
-      </w:pPr>
-      <w:r>
-        <w:rPr>
-          <w:rFonts w:ascii="Palatino Linotype" w:hAnsi="Palatino Linotype"/>
+          <w:sz w:val="22"/>
+          <w:szCs w:val="22"/>
+        </w:rPr>
+        <w:t xml:space="preserve"/>
+      </w:r>
+      <w:r>
+        <w:rPr>
+          <w:bCs/>
+          <w:sz w:val="22"/>
+          <w:szCs w:val="22"/>
+        </w:rPr>
+        <w:t xml:space="preserve">  </w:t>
+      </w:r>
+    </w:p>
+    <w:p>
+      <w:pPr>
+        <w:pStyle w:val="ListParagraph"/>
+        <w:numPr>
+          <w:ilvl w:val="0"/>
+          <w:numId w:val="6"/>
+        </w:numPr>
+        <w:tabs>
+          <w:tab w:val="center" w:pos="4680"/>
+        </w:tabs>
+        <w:jc w:val="both"/>
+        <w:rPr>
+          <w:bCs/>
+          <w:sz w:val="22"/>
+          <w:szCs w:val="22"/>
+        </w:rPr>
+      </w:pPr>
+      <w:r>
+        <w:rPr>
+          <w:bCs/>
+          <w:sz w:val="22"/>
+          <w:szCs w:val="22"/>
+        </w:rPr>
+        <w:t xml:space="preserve">Defendant shall turn over all deadly weapons, including firearms, and ammunition to the arresting agency no later than </w:t>
+      </w:r>
+      <w:r>
+        <w:rPr>
+          <w:b/>
+          <w:bCs/>
+          <w:sz w:val="22"/>
+          <w:szCs w:val="22"/>
+          <w:u w:val="single"/>
+        </w:rPr>
+        <w:t xml:space="preserve">December 24, 2021</w:t>
+      </w:r>
+      <w:r>
+        <w:rPr>
+          <w:bCs/>
+          <w:sz w:val="22"/>
+          <w:szCs w:val="22"/>
+        </w:rPr>
+        <w:t>.</w:t>
+      </w:r>
+      <w:r>
+        <w:rPr>
+          <w:bCs/>
+          <w:sz w:val="22"/>
+          <w:szCs w:val="22"/>
+        </w:rPr>
+        <w:t xml:space="preserve"> </w:t>
+      </w:r>
+      <w:r>
+        <w:rPr>
+          <w:bCs/>
+          <w:sz w:val="22"/>
+          <w:szCs w:val="22"/>
+        </w:rPr>
+        <w:t xml:space="preserve">Any deadly weapons, including firearms, and ammunition accepted by the arresting agency shall be held in protective custody for the duration of this </w:t>
+      </w:r>
+      <w:r>
+        <w:rPr>
+          <w:bCs/>
+          <w:sz w:val="22"/>
+          <w:szCs w:val="22"/>
+        </w:rPr>
+        <w:t xml:space="preserve">Order.</w:t>
+      </w:r>
+      <w:r>
+        <w:rPr>
           <w:bCs/>
           <w:color w:val="FF0000"/>
-          <w:sz w:val="20"/>
-          <w:szCs w:val="20"/>
+          <w:sz w:val="22"/>
+          <w:szCs w:val="22"/>
         </w:rPr>
         <w:t xml:space="preserve"/>
       </w:r>
+      <w:r>
+        <w:rPr>
+          <w:bCs/>
+          <w:color w:val="FF0000"/>
+          <w:sz w:val="22"/>
+          <w:szCs w:val="22"/>
+        </w:rPr>
+        <w:t xml:space="preserve"/>
+      </w:r>
+      <w:r>
+        <w:rPr>
+          <w:rFonts w:ascii="Palatino Linotype" w:hAnsi="Palatino Linotype"/>
+          <w:bCs/>
+          <w:color w:val="FF0000"/>
+          <w:sz w:val="20"/>
+          <w:szCs w:val="20"/>
+        </w:rPr>
+        <w:t xml:space="preserve"/>
+      </w:r>
+      <w:r>
+        <w:rPr>
+          <w:rFonts w:ascii="Palatino Linotype" w:hAnsi="Palatino Linotype"/>
+          <w:bCs/>
+          <w:color w:val="FF0000"/>
+          <w:sz w:val="20"/>
+          <w:szCs w:val="20"/>
+        </w:rPr>
+        <w:t xml:space="preserve"/>
+      </w:r>
+      <w:r>
+        <w:rPr>
+          <w:rFonts w:ascii="Palatino Linotype" w:hAnsi="Palatino Linotype"/>
+          <w:bCs/>
+          <w:color w:val="FF0000"/>
+          <w:sz w:val="20"/>
+          <w:szCs w:val="20"/>
+        </w:rPr>
+        <w:t xml:space="preserve"/>
+      </w:r>
+      <w:r>
+        <w:rPr>
+          <w:rFonts w:ascii="Palatino Linotype" w:hAnsi="Palatino Linotype"/>
+          <w:bCs/>
+          <w:color w:val="FF0000"/>
+          <w:sz w:val="20"/>
+          <w:szCs w:val="20"/>
+        </w:rPr>
+        <w:t xml:space="preserve"/>
+      </w:r>
+    </w:p>
+    <w:p>
+      <w:pPr>
+        <w:tabs>
+          <w:tab w:val="center" w:pos="4680"/>
+        </w:tabs>
+        <w:jc w:val="both"/>
+        <w:rPr>
+          <w:rFonts w:ascii="Palatino Linotype" w:hAnsi="Palatino Linotype"/>
+          <w:bCs/>
+          <w:color w:val="FF0000"/>
+          <w:sz w:val="20"/>
+          <w:szCs w:val="20"/>
+        </w:rPr>
+      </w:pPr>
+      <w:r>
+        <w:rPr>
+          <w:rFonts w:ascii="Palatino Linotype" w:hAnsi="Palatino Linotype"/>
+          <w:bCs/>
+          <w:color w:val="FF0000"/>
+          <w:sz w:val="20"/>
+          <w:szCs w:val="20"/>
+        </w:rPr>
+        <w:t xml:space="preserve"/>
+      </w:r>
+    </w:p>
+    <w:p>
+      <w:pPr>
+        <w:tabs>
+          <w:tab w:val="center" w:pos="4680"/>
+        </w:tabs>
+        <w:jc w:val="both"/>
+        <w:rPr>
+          <w:rFonts w:ascii="Palatino Linotype" w:hAnsi="Palatino Linotype"/>
+          <w:bCs/>
+          <w:color w:val="FF0000"/>
+          <w:sz w:val="20"/>
+          <w:szCs w:val="20"/>
+        </w:rPr>
+      </w:pPr>
+      <w:r>
+        <w:rPr>
+          <w:rFonts w:ascii="Palatino Linotype" w:hAnsi="Palatino Linotype"/>
+          <w:bCs/>
+          <w:color w:val="FF0000"/>
+          <w:sz w:val="20"/>
+          <w:szCs w:val="20"/>
+        </w:rPr>
+        <w:t xml:space="preserve"/>
+      </w:r>
+    </w:p>
+    <w:p>
+      <w:pPr>
+        <w:tabs>
+          <w:tab w:val="center" w:pos="4680"/>
+        </w:tabs>
+        <w:jc w:val="both"/>
+        <w:rPr>
+          <w:rFonts w:ascii="Palatino Linotype" w:hAnsi="Palatino Linotype"/>
+          <w:bCs/>
+          <w:color w:val="FF0000"/>
+          <w:sz w:val="20"/>
+          <w:szCs w:val="20"/>
+        </w:rPr>
+      </w:pPr>
+      <w:bookmarkStart w:id="0" w:name="_GoBack"/>
+      <w:bookmarkEnd w:id="0"/>
       <w:r>
         <w:rPr>
           <w:rFonts w:ascii="Palatino Linotype" w:hAnsi="Palatino Linotype"/>
@@ -1758,15 +2007,15 @@
           <w:sz w:val="20"/>
           <w:szCs w:val="20"/>
         </w:rPr>
-        <w:t xml:space="preserve">Magistrate </w:t>
-      </w:r>
-      <w:r>
-        <w:rPr>
-          <w:rFonts w:ascii="Palatino Linotype" w:hAnsi="Palatino Linotype"/>
-          <w:sz w:val="20"/>
-          <w:szCs w:val="20"/>
-        </w:rPr>
-        <w:t xml:space="preserve">Amanda</w:t>
+        <w:t xml:space="preserve">Judge </w:t>
+      </w:r>
+      <w:r>
+        <w:rPr>
+          <w:rFonts w:ascii="Palatino Linotype" w:hAnsi="Palatino Linotype"/>
+          <w:sz w:val="20"/>
+          <w:szCs w:val="20"/>
+        </w:rPr>
+        <w:t xml:space="preserve">Marianne</w:t>
       </w:r>
       <w:r>
         <w:rPr>
@@ -1782,7 +2031,7 @@
           <w:sz w:val="20"/>
           <w:szCs w:val="20"/>
         </w:rPr>
-        <w:t xml:space="preserve">Bunner</w:t>
+        <w:t xml:space="preserve">Hemmeter</w:t>
       </w:r>
     </w:p>
     <w:p>
@@ -1823,108 +2072,6 @@
         <w:rPr>
           <w:rFonts w:ascii="Palatino Linotype" w:hAnsi="Palatino Linotype"/>
           <w:bCs/>
-          <w:color w:val="FF0000"/>
-          <w:sz w:val="20"/>
-          <w:szCs w:val="20"/>
-        </w:rPr>
-      </w:pPr>
-      <w:r>
-        <w:rPr>
-          <w:rFonts w:ascii="Palatino Linotype" w:hAnsi="Palatino Linotype"/>
-          <w:color w:val="FF0000"/>
-          <w:sz w:val="20"/>
-          <w:szCs w:val="20"/>
-        </w:rPr>
-        <w:t xml:space="preserve"/>
-      </w:r>
-    </w:p>
-    <w:p>
-      <w:pPr>
-        <w:tabs>
-          <w:tab w:val="center" w:pos="4680"/>
-        </w:tabs>
-        <w:jc w:val="both"/>
-        <w:rPr>
-          <w:rFonts w:ascii="Palatino Linotype" w:hAnsi="Palatino Linotype"/>
-          <w:b/>
-          <w:bCs/>
-          <w:i/>
-          <w:sz w:val="19"/>
-          <w:szCs w:val="19"/>
-        </w:rPr>
-      </w:pPr>
-      <w:r>
-        <w:rPr>
-          <w:rFonts w:ascii="Palatino Linotype" w:hAnsi="Palatino Linotype"/>
-          <w:b/>
-          <w:bCs/>
-          <w:i/>
-          <w:sz w:val="19"/>
-          <w:szCs w:val="19"/>
-        </w:rPr>
-        <w:t xml:space="preserve">Pursuant to Criminal Rule 19(D) and Traffic Rule 14, written objections to this magistrate’s decision must be filed within </w:t>
-      </w:r>
-      <w:r>
-        <w:rPr>
-          <w:rFonts w:ascii="Palatino Linotype" w:hAnsi="Palatino Linotype"/>
-          <w:b/>
-          <w:bCs/>
-          <w:i/>
-          <w:sz w:val="19"/>
-          <w:szCs w:val="19"/>
-        </w:rPr>
-        <w:t>14</w:t>
-      </w:r>
-      <w:r>
-        <w:rPr>
-          <w:rFonts w:ascii="Palatino Linotype" w:hAnsi="Palatino Linotype"/>
-          <w:b/>
-          <w:bCs/>
-          <w:i/>
-          <w:sz w:val="19"/>
-          <w:szCs w:val="19"/>
-        </w:rPr>
-        <w:t xml:space="preserve"> days of the filing of this decision. Any objections must state with specificity the grounds of the objections. </w:t>
-      </w:r>
-      <w:r>
-        <w:rPr>
-          <w:rFonts w:ascii="Palatino Linotype" w:hAnsi="Palatino Linotype"/>
-          <w:b/>
-          <w:bCs/>
-          <w:i/>
-          <w:sz w:val="19"/>
-          <w:szCs w:val="19"/>
-        </w:rPr>
-        <w:t xml:space="preserve">A party shall not assign as error on appeal the court’s adoption of this decision unless the party timely </w:t>
-      </w:r>
-      <w:r>
-        <w:rPr>
-          <w:rFonts w:ascii="Palatino Linotype" w:hAnsi="Palatino Linotype"/>
-          <w:b/>
-          <w:bCs/>
-          <w:i/>
-          <w:sz w:val="19"/>
-          <w:szCs w:val="19"/>
-        </w:rPr>
-        <w:t xml:space="preserve">files objections.</w:t>
-      </w:r>
-    </w:p>
-    <w:p>
-      <w:pPr>
-        <w:tabs>
-          <w:tab w:val="left" w:pos="-1080"/>
-          <w:tab w:val="left" w:pos="-720"/>
-          <w:tab w:val="left" w:pos="0"/>
-          <w:tab w:val="left" w:pos="720"/>
-          <w:tab w:val="left" w:pos="1440"/>
-          <w:tab w:val="left" w:pos="2160"/>
-          <w:tab w:val="left" w:pos="2880"/>
-          <w:tab w:val="left" w:pos="3600"/>
-          <w:tab w:val="left" w:pos="4320"/>
-          <w:tab w:val="left" w:pos="4680"/>
-        </w:tabs>
-        <w:rPr>
-          <w:rFonts w:ascii="Palatino Linotype" w:hAnsi="Palatino Linotype"/>
           <w:color w:val="FF0000"/>
           <w:sz w:val="20"/>
           <w:szCs w:val="20"/>
@@ -2075,44 +2222,23 @@
         <w:sz w:val="20"/>
         <w:szCs w:val="20"/>
       </w:rPr>
-      <w:t xml:space="preserve">Magistrate Decision</w:t>
+      <w:t xml:space="preserve"/>
     </w:r>
     <w:r>
       <w:rPr>
         <w:rFonts w:ascii="Palatino Linotype" w:hAnsi="Palatino Linotype"/>
-        <w:bCs/>
         <w:sz w:val="20"/>
         <w:szCs w:val="20"/>
       </w:rPr>
-      <w:t xml:space="preserve"> – </w:t>
+      <w:t xml:space="preserve">Not Guilty </w:t>
     </w:r>
     <w:r>
       <w:rPr>
         <w:rFonts w:ascii="Palatino Linotype" w:hAnsi="Palatino Linotype"/>
-        <w:bCs/>
         <w:sz w:val="20"/>
         <w:szCs w:val="20"/>
       </w:rPr>
-      <w:t>Not Guilty</w:t>
-    </w:r>
-    <w:r>
-      <w:rPr>
-        <w:rFonts w:ascii="Palatino Linotype" w:hAnsi="Palatino Linotype"/>
-        <w:bCs/>
-        <w:sz w:val="20"/>
-        <w:szCs w:val="20"/>
-      </w:rPr>
-      <w:t xml:space="preserve"> Bond </w:t>
-    </w:r>
-    <w:proofErr w:type="gramStart"/>
-    <w:r>
-      <w:rPr>
-        <w:rFonts w:ascii="Palatino Linotype" w:hAnsi="Palatino Linotype"/>
-        <w:bCs/>
-        <w:sz w:val="20"/>
-        <w:szCs w:val="20"/>
-      </w:rPr>
-      <w:t>Entry</w:t>
+      <w:t xml:space="preserve">Bond Judgment Entry</w:t>
     </w:r>
     <w:r>
       <w:rPr>

</xml_diff>

<commit_message>
Started refactoring special bond conditions.
</commit_message>
<xml_diff>
--- a/resources/Saved/21CRB01268_Not Guilty Bond Dialog.docx
+++ b/resources/Saved/21CRB01268_Not Guilty Bond Dialog.docx
@@ -617,7 +617,7 @@
           <w:sz w:val="20"/>
           <w:szCs w:val="20"/>
         </w:rPr>
-        <w:t xml:space="preserve"> on December 23, 2021</w:t>
+        <w:t xml:space="preserve"> on January 05, 2022</w:t>
       </w:r>
       <w:r>
         <w:rPr>
@@ -1168,35 +1168,6 @@
         <w:rPr>
           <w:rFonts w:ascii="Palatino Linotype" w:hAnsi="Palatino Linotype"/>
           <w:bCs/>
-          <w:color w:val="FF0000"/>
-          <w:sz w:val="20"/>
-          <w:szCs w:val="20"/>
-        </w:rPr>
-        <w:t xml:space="preserve"> </w:t>
-      </w:r>
-      <w:r>
-        <w:rPr>
-          <w:rFonts w:ascii="Palatino Linotype" w:hAnsi="Palatino Linotype"/>
-          <w:bCs/>
-          <w:sz w:val="20"/>
-          <w:szCs w:val="20"/>
-        </w:rPr>
-        <w:t xml:space="preserve">and R.C. 2919.251</w:t>
-      </w:r>
-      <w:r>
-        <w:rPr>
-          <w:rFonts w:ascii="Palatino Linotype" w:hAnsi="Palatino Linotype"/>
-          <w:bCs/>
-          <w:color w:val="FF0000"/>
-          <w:sz w:val="20"/>
-          <w:szCs w:val="20"/>
-        </w:rPr>
-        <w:t xml:space="preserve"/>
-      </w:r>
-      <w:r>
-        <w:rPr>
-          <w:rFonts w:ascii="Palatino Linotype" w:hAnsi="Palatino Linotype"/>
-          <w:bCs/>
           <w:sz w:val="20"/>
           <w:szCs w:val="20"/>
         </w:rPr>
@@ -1507,259 +1478,113 @@
         </w:rPr>
         <w:t xml:space="preserve"/>
       </w:r>
+      <w:r>
+        <w:rPr>
+          <w:rFonts w:ascii="Palatino Linotype" w:hAnsi="Palatino Linotype"/>
+          <w:bCs/>
+          <w:color w:val="FF0000"/>
+          <w:sz w:val="20"/>
+          <w:szCs w:val="20"/>
+        </w:rPr>
+        <w:t xml:space="preserve"/>
+      </w:r>
+      <w:r>
+        <w:rPr>
+          <w:rFonts w:ascii="Palatino Linotype" w:hAnsi="Palatino Linotype"/>
+          <w:bCs/>
+          <w:color w:val="FF0000"/>
+          <w:sz w:val="20"/>
+          <w:szCs w:val="20"/>
+        </w:rPr>
+        <w:t xml:space="preserve"/>
+      </w:r>
+      <w:r>
+        <w:rPr>
+          <w:rFonts w:ascii="Palatino Linotype" w:hAnsi="Palatino Linotype"/>
+          <w:bCs/>
+          <w:color w:val="FF0000"/>
+          <w:sz w:val="20"/>
+          <w:szCs w:val="20"/>
+        </w:rPr>
+        <w:t xml:space="preserve"/>
+      </w:r>
+      <w:r>
+        <w:rPr>
+          <w:rFonts w:ascii="Palatino Linotype" w:hAnsi="Palatino Linotype"/>
+          <w:bCs/>
+          <w:color w:val="FF0000"/>
+          <w:sz w:val="20"/>
+          <w:szCs w:val="20"/>
+        </w:rPr>
+        <w:t xml:space="preserve"/>
+      </w:r>
     </w:p>
     <w:p>
       <w:pPr>
-        <w:pStyle w:val="ListParagraph"/>
-        <w:numPr>
-          <w:ilvl w:val="0"/>
-          <w:numId w:val="6"/>
-        </w:numPr>
         <w:tabs>
           <w:tab w:val="center" w:pos="4680"/>
         </w:tabs>
         <w:jc w:val="both"/>
         <w:rPr>
-          <w:bCs/>
-          <w:sz w:val="22"/>
-          <w:szCs w:val="22"/>
-        </w:rPr>
-      </w:pPr>
-      <w:r>
-        <w:rPr>
-          <w:bCs/>
-          <w:sz w:val="22"/>
-          <w:szCs w:val="22"/>
-        </w:rPr>
-        <w:t>Defendant shall immediately vacate and permit exclusive possession of the residence located at</w:t>
-      </w:r>
-      <w:r>
-        <w:rPr>
-          <w:bCs/>
-          <w:sz w:val="22"/>
-          <w:szCs w:val="22"/>
-        </w:rPr>
-        <w:t xml:space="preserve"> </w:t>
-      </w:r>
-      <w:r>
-        <w:rPr>
-          <w:b/>
-          <w:bCs/>
-          <w:sz w:val="22"/>
-          <w:szCs w:val="22"/>
-          <w:u w:val="single"/>
+          <w:rFonts w:ascii="Palatino Linotype" w:hAnsi="Palatino Linotype"/>
+          <w:bCs/>
+          <w:color w:val="FF0000"/>
+          <w:sz w:val="20"/>
+          <w:szCs w:val="20"/>
+        </w:rPr>
+      </w:pPr>
+      <w:r>
+        <w:rPr>
+          <w:rFonts w:ascii="Palatino Linotype" w:hAnsi="Palatino Linotype"/>
+          <w:bCs/>
+          <w:color w:val="FF0000"/>
+          <w:sz w:val="20"/>
+          <w:szCs w:val="20"/>
         </w:rPr>
         <w:t xml:space="preserve"/>
-      </w:r>
-      <w:r>
-        <w:rPr>
-          <w:bCs/>
-          <w:sz w:val="22"/>
-          <w:szCs w:val="22"/>
-        </w:rPr>
-        <w:t xml:space="preserve"> </w:t>
-      </w:r>
-      <w:r>
-        <w:rPr>
-          <w:bCs/>
-          <w:sz w:val="22"/>
-          <w:szCs w:val="22"/>
-        </w:rPr>
-        <w:t xml:space="preserve">to</w:t>
-      </w:r>
-      <w:r>
-        <w:rPr>
-          <w:bCs/>
-          <w:sz w:val="22"/>
-          <w:szCs w:val="22"/>
-        </w:rPr>
-        <w:t xml:space="preserve"> </w:t>
-      </w:r>
-      <w:r>
-        <w:rPr>
-          <w:b/>
-          <w:bCs/>
-          <w:sz w:val="22"/>
-          <w:szCs w:val="22"/>
-          <w:u w:val="single"/>
-        </w:rPr>
-        <w:t xml:space="preserve"/>
-      </w:r>
-      <w:r>
-        <w:rPr>
-          <w:bCs/>
-          <w:sz w:val="22"/>
-          <w:szCs w:val="22"/>
-        </w:rPr>
-        <w:t xml:space="preserve">. </w:t>
-      </w:r>
-      <w:r>
-        <w:rPr>
-          <w:bCs/>
-          <w:sz w:val="22"/>
-          <w:szCs w:val="22"/>
-        </w:rPr>
-        <w:t xml:space="preserve">Defendant shall not interfere with the named person’s right to occupy the residence including, but not limited to cancelling utilities or insurance or interrupting telecommunications (e.g. telephone, internet, or cable) service, mail delivery, or the delivery of any other documents or items.  </w:t>
       </w:r>
     </w:p>
     <w:p>
       <w:pPr>
-        <w:pStyle w:val="ListParagraph"/>
-        <w:numPr>
-          <w:ilvl w:val="0"/>
-          <w:numId w:val="6"/>
-        </w:numPr>
         <w:tabs>
           <w:tab w:val="center" w:pos="4680"/>
         </w:tabs>
         <w:jc w:val="both"/>
         <w:rPr>
-          <w:bCs/>
-          <w:sz w:val="22"/>
-          <w:szCs w:val="22"/>
-        </w:rPr>
-      </w:pPr>
-      <w:r>
-        <w:rPr>
-          <w:bCs/>
-          <w:sz w:val="22"/>
-          <w:szCs w:val="22"/>
-        </w:rPr>
-        <w:t xml:space="preserve">Defendant shall surrender all keys and garage door openers to the above residence within 24 hours of service of this Order to the arresting agency.</w:t>
-      </w:r>
-      <w:r>
-        <w:rPr>
+          <w:rFonts w:ascii="Palatino Linotype" w:hAnsi="Palatino Linotype"/>
           <w:bCs/>
           <w:color w:val="FF0000"/>
-          <w:sz w:val="22"/>
-          <w:szCs w:val="22"/>
+          <w:sz w:val="20"/>
+          <w:szCs w:val="20"/>
+        </w:rPr>
+      </w:pPr>
+      <w:r>
+        <w:rPr>
+          <w:rFonts w:ascii="Palatino Linotype" w:hAnsi="Palatino Linotype"/>
+          <w:bCs/>
+          <w:color w:val="FF0000"/>
+          <w:sz w:val="20"/>
+          <w:szCs w:val="20"/>
         </w:rPr>
         <w:t xml:space="preserve"/>
-      </w:r>
-      <w:r>
-        <w:rPr>
-          <w:bCs/>
-          <w:sz w:val="22"/>
-          <w:szCs w:val="22"/>
-        </w:rPr>
-        <w:t xml:space="preserve">  </w:t>
       </w:r>
     </w:p>
     <w:p>
       <w:pPr>
-        <w:pStyle w:val="ListParagraph"/>
-        <w:numPr>
-          <w:ilvl w:val="0"/>
-          <w:numId w:val="6"/>
-        </w:numPr>
         <w:tabs>
           <w:tab w:val="center" w:pos="4680"/>
         </w:tabs>
         <w:jc w:val="both"/>
         <w:rPr>
-          <w:bCs/>
-          <w:sz w:val="22"/>
-          <w:szCs w:val="22"/>
-        </w:rPr>
-      </w:pPr>
-      <w:r>
-        <w:rPr>
-          <w:bCs/>
-          <w:sz w:val="22"/>
-          <w:szCs w:val="22"/>
-        </w:rPr>
-        <w:t xml:space="preserve">Defendant shall turn over all deadly weapons, including firearms, and ammunition to the arresting agency no later than </w:t>
-      </w:r>
-      <w:r>
-        <w:rPr>
-          <w:b/>
-          <w:bCs/>
-          <w:sz w:val="22"/>
-          <w:szCs w:val="22"/>
-          <w:u w:val="single"/>
-        </w:rPr>
-        <w:t xml:space="preserve">December 24, 2021</w:t>
-      </w:r>
-      <w:r>
-        <w:rPr>
-          <w:bCs/>
-          <w:sz w:val="22"/>
-          <w:szCs w:val="22"/>
-        </w:rPr>
-        <w:t>.</w:t>
-      </w:r>
-      <w:r>
-        <w:rPr>
-          <w:bCs/>
-          <w:sz w:val="22"/>
-          <w:szCs w:val="22"/>
-        </w:rPr>
-        <w:t xml:space="preserve"> </w:t>
-      </w:r>
-      <w:r>
-        <w:rPr>
-          <w:bCs/>
-          <w:sz w:val="22"/>
-          <w:szCs w:val="22"/>
-        </w:rPr>
-        <w:t xml:space="preserve">Any deadly weapons, including firearms, and ammunition accepted by the arresting agency shall be held in protective custody for the duration of this </w:t>
-      </w:r>
-      <w:r>
-        <w:rPr>
-          <w:bCs/>
-          <w:sz w:val="22"/>
-          <w:szCs w:val="22"/>
-        </w:rPr>
-        <w:t xml:space="preserve">Order.</w:t>
-      </w:r>
-      <w:r>
-        <w:rPr>
+          <w:rFonts w:ascii="Palatino Linotype" w:hAnsi="Palatino Linotype"/>
           <w:bCs/>
           <w:color w:val="FF0000"/>
-          <w:sz w:val="22"/>
-          <w:szCs w:val="22"/>
-        </w:rPr>
-        <w:t xml:space="preserve"/>
-      </w:r>
-      <w:r>
-        <w:rPr>
-          <w:bCs/>
-          <w:color w:val="FF0000"/>
-          <w:sz w:val="22"/>
-          <w:szCs w:val="22"/>
-        </w:rPr>
-        <w:t xml:space="preserve"/>
-      </w:r>
-      <w:r>
-        <w:rPr>
-          <w:rFonts w:ascii="Palatino Linotype" w:hAnsi="Palatino Linotype"/>
-          <w:bCs/>
-          <w:color w:val="FF0000"/>
-          <w:sz w:val="20"/>
-          <w:szCs w:val="20"/>
-        </w:rPr>
-        <w:t xml:space="preserve"/>
-      </w:r>
-      <w:r>
-        <w:rPr>
-          <w:rFonts w:ascii="Palatino Linotype" w:hAnsi="Palatino Linotype"/>
-          <w:bCs/>
-          <w:color w:val="FF0000"/>
-          <w:sz w:val="20"/>
-          <w:szCs w:val="20"/>
-        </w:rPr>
-        <w:t xml:space="preserve"/>
-      </w:r>
-      <w:r>
-        <w:rPr>
-          <w:rFonts w:ascii="Palatino Linotype" w:hAnsi="Palatino Linotype"/>
-          <w:bCs/>
-          <w:color w:val="FF0000"/>
-          <w:sz w:val="20"/>
-          <w:szCs w:val="20"/>
-        </w:rPr>
-        <w:t xml:space="preserve"/>
-      </w:r>
+          <w:sz w:val="20"/>
+          <w:szCs w:val="20"/>
+        </w:rPr>
+      </w:pPr>
+      <w:bookmarkStart w:id="0" w:name="_GoBack"/>
+      <w:bookmarkEnd w:id="0"/>
       <w:r>
         <w:rPr>
           <w:rFonts w:ascii="Palatino Linotype" w:hAnsi="Palatino Linotype"/>
@@ -1779,21 +1604,23 @@
         <w:jc w:val="both"/>
         <w:rPr>
           <w:rFonts w:ascii="Palatino Linotype" w:hAnsi="Palatino Linotype"/>
-          <w:bCs/>
-          <w:color w:val="FF0000"/>
-          <w:sz w:val="20"/>
-          <w:szCs w:val="20"/>
-        </w:rPr>
-      </w:pPr>
-      <w:r>
-        <w:rPr>
-          <w:rFonts w:ascii="Palatino Linotype" w:hAnsi="Palatino Linotype"/>
-          <w:bCs/>
-          <w:color w:val="FF0000"/>
-          <w:sz w:val="20"/>
-          <w:szCs w:val="20"/>
-        </w:rPr>
-        <w:t xml:space="preserve"/>
+          <w:b/>
+          <w:bCs/>
+          <w:sz w:val="20"/>
+          <w:szCs w:val="20"/>
+          <w:u w:val="single"/>
+        </w:rPr>
+      </w:pPr>
+      <w:r>
+        <w:rPr>
+          <w:rFonts w:ascii="Palatino Linotype" w:hAnsi="Palatino Linotype"/>
+          <w:b/>
+          <w:bCs/>
+          <w:sz w:val="20"/>
+          <w:szCs w:val="20"/>
+          <w:u w:val="single"/>
+        </w:rPr>
+        <w:t>Other Conditions</w:t>
       </w:r>
     </w:p>
     <w:p>
@@ -1814,29 +1641,20 @@
         <w:rPr>
           <w:rFonts w:ascii="Palatino Linotype" w:hAnsi="Palatino Linotype"/>
           <w:bCs/>
-          <w:color w:val="FF0000"/>
-          <w:sz w:val="20"/>
-          <w:szCs w:val="20"/>
-        </w:rPr>
-        <w:t xml:space="preserve"/>
-      </w:r>
-    </w:p>
-    <w:p>
-      <w:pPr>
-        <w:tabs>
-          <w:tab w:val="center" w:pos="4680"/>
-        </w:tabs>
-        <w:jc w:val="both"/>
-        <w:rPr>
-          <w:rFonts w:ascii="Palatino Linotype" w:hAnsi="Palatino Linotype"/>
-          <w:bCs/>
-          <w:color w:val="FF0000"/>
-          <w:sz w:val="20"/>
-          <w:szCs w:val="20"/>
-        </w:rPr>
-      </w:pPr>
-      <w:bookmarkStart w:id="0" w:name="_GoBack"/>
-      <w:bookmarkEnd w:id="0"/>
+          <w:sz w:val="20"/>
+          <w:szCs w:val="20"/>
+        </w:rPr>
+        <w:t xml:space="preserve">test</w:t>
+      </w:r>
+      <w:r>
+        <w:rPr>
+          <w:rFonts w:ascii="Palatino Linotype" w:hAnsi="Palatino Linotype"/>
+          <w:bCs/>
+          <w:sz w:val="20"/>
+          <w:szCs w:val="20"/>
+        </w:rPr>
+        <w:t xml:space="preserve">.</w:t>
+      </w:r>
       <w:r>
         <w:rPr>
           <w:rFonts w:ascii="Palatino Linotype" w:hAnsi="Palatino Linotype"/>

</xml_diff>

<commit_message>
Cleaned up NG bond template.
</commit_message>
<xml_diff>
--- a/resources/Saved/21CRB01268_Not Guilty Bond Dialog.docx
+++ b/resources/Saved/21CRB01268_Not Guilty Bond Dialog.docx
@@ -160,23 +160,13 @@
           <w:szCs w:val="20"/>
         </w:rPr>
       </w:pPr>
-      <w:proofErr w:type="gramStart"/>
-      <w:r>
-        <w:rPr>
-          <w:rFonts w:ascii="Palatino Linotype" w:hAnsi="Palatino Linotype"/>
-          <w:sz w:val="20"/>
-          <w:szCs w:val="20"/>
-        </w:rPr>
-        <w:t>vs</w:t>
-      </w:r>
-      <w:proofErr w:type="gramEnd"/>
-      <w:r>
-        <w:rPr>
-          <w:rFonts w:ascii="Palatino Linotype" w:hAnsi="Palatino Linotype"/>
-          <w:sz w:val="20"/>
-          <w:szCs w:val="20"/>
-        </w:rPr>
-        <w:t>.</w:t>
+      <w:r>
+        <w:rPr>
+          <w:rFonts w:ascii="Palatino Linotype" w:hAnsi="Palatino Linotype"/>
+          <w:sz w:val="20"/>
+          <w:szCs w:val="20"/>
+        </w:rPr>
+        <w:t>vs.</w:t>
       </w:r>
       <w:r>
         <w:rPr>
@@ -392,7 +382,6 @@
           <w:szCs w:val="20"/>
         </w:rPr>
       </w:pPr>
-      <w:proofErr w:type="gramStart"/>
       <w:r>
         <w:rPr>
           <w:rFonts w:ascii="Palatino Linotype" w:hAnsi="Palatino Linotype"/>
@@ -401,7 +390,6 @@
         </w:rPr>
         <w:t>Defendant.</w:t>
       </w:r>
-      <w:proofErr w:type="gramEnd"/>
       <w:r>
         <w:rPr>
           <w:rFonts w:ascii="Palatino Linotype" w:hAnsi="Palatino Linotype"/>
@@ -464,6 +452,7 @@
         <w:jc w:val="center"/>
         <w:rPr>
           <w:rFonts w:ascii="Palatino Linotype" w:hAnsi="Palatino Linotype"/>
+          <w:bCs/>
           <w:sz w:val="20"/>
           <w:szCs w:val="20"/>
         </w:rPr>
@@ -477,7 +466,7 @@
           <w:szCs w:val="20"/>
           <w:u w:val="single"/>
         </w:rPr>
-        <w:t>NOT GUILTY PLEA</w:t>
+        <w:t>MAGISTRATE</w:t>
       </w:r>
       <w:r>
         <w:rPr>
@@ -488,7 +477,7 @@
           <w:szCs w:val="20"/>
           <w:u w:val="single"/>
         </w:rPr>
-        <w:t xml:space="preserve"> AND BOND </w:t>
+        <w:t>’S</w:t>
       </w:r>
       <w:r>
         <w:rPr>
@@ -499,7 +488,51 @@
           <w:szCs w:val="20"/>
           <w:u w:val="single"/>
         </w:rPr>
-        <w:t xml:space="preserve">JUDGMENT ENTRY</w:t>
+        <w:t xml:space="preserve"> </w:t>
+      </w:r>
+      <w:r>
+        <w:rPr>
+          <w:rFonts w:ascii="Palatino Linotype" w:hAnsi="Palatino Linotype"/>
+          <w:b/>
+          <w:bCs/>
+          <w:sz w:val="20"/>
+          <w:szCs w:val="20"/>
+          <w:u w:val="single"/>
+        </w:rPr>
+        <w:t>DECISION</w:t>
+      </w:r>
+      <w:r>
+        <w:rPr>
+          <w:rFonts w:ascii="Palatino Linotype" w:hAnsi="Palatino Linotype"/>
+          <w:b/>
+          <w:bCs/>
+          <w:sz w:val="20"/>
+          <w:szCs w:val="20"/>
+          <w:u w:val="single"/>
+        </w:rPr>
+        <w:t xml:space="preserve"> – </w:t>
+      </w:r>
+      <w:r>
+        <w:rPr>
+          <w:rFonts w:ascii="Palatino Linotype" w:hAnsi="Palatino Linotype"/>
+          <w:b/>
+          <w:bCs/>
+          <w:sz w:val="20"/>
+          <w:szCs w:val="20"/>
+          <w:u w:val="single"/>
+        </w:rPr>
+        <w:t xml:space="preserve">NOT GUILTY PLEA</w:t>
+      </w:r>
+      <w:r>
+        <w:rPr>
+          <w:rFonts w:ascii="Palatino Linotype" w:hAnsi="Palatino Linotype"/>
+          <w:b/>
+          <w:bCs/>
+          <w:sz w:val="20"/>
+          <w:szCs w:val="20"/>
+          <w:u w:val="single"/>
+        </w:rPr>
+        <w:t xml:space="preserve"> AND BOND ENTRY</w:t>
       </w:r>
     </w:p>
     <w:p>
@@ -617,7 +650,7 @@
           <w:sz w:val="20"/>
           <w:szCs w:val="20"/>
         </w:rPr>
-        <w:t xml:space="preserve"> on January 20, 2022</w:t>
+        <w:t xml:space="preserve"> on January 30, 2022</w:t>
       </w:r>
       <w:r>
         <w:rPr>
@@ -641,7 +674,34 @@
           <w:sz w:val="20"/>
           <w:szCs w:val="20"/>
         </w:rPr>
-        <w:t>.</w:t>
+        <w:t xml:space="preserve">.</w:t>
+      </w:r>
+      <w:r>
+        <w:rPr>
+          <w:rFonts w:ascii="Palatino Linotype" w:hAnsi="Palatino Linotype"/>
+          <w:bCs/>
+          <w:sz w:val="20"/>
+          <w:szCs w:val="20"/>
+        </w:rPr>
+        <w:t xml:space="preserve">Defendant waived right to counsel.</w:t>
+      </w:r>
+      <w:r>
+        <w:rPr>
+          <w:rFonts w:ascii="Palatino Linotype" w:hAnsi="Palatino Linotype"/>
+          <w:bCs/>
+          <w:sz w:val="20"/>
+          <w:szCs w:val="20"/>
+        </w:rPr>
+        <w:t xml:space="preserve"> </w:t>
+      </w:r>
+      <w:r>
+        <w:rPr>
+          <w:rFonts w:ascii="Palatino Linotype" w:hAnsi="Palatino Linotype"/>
+          <w:bCs/>
+          <w:sz w:val="20"/>
+          <w:szCs w:val="20"/>
+        </w:rPr>
+        <w:t xml:space="preserve"/>
       </w:r>
       <w:r>
         <w:rPr>
@@ -1033,7 +1093,7 @@
                 <w:sz w:val="20"/>
                 <w:szCs w:val="20"/>
               </w:rPr>
-              <w:t xml:space="preserve">None</w:t>
+              <w:t xml:space="preserve">Not Guilty</w:t>
             </w:r>
           </w:p>
         </w:tc>
@@ -1095,7 +1155,7 @@
           <w:sz w:val="20"/>
           <w:szCs w:val="20"/>
         </w:rPr>
-        <w:t>ct the criminal justice process,</w:t>
+        <w:t>ct the criminal justice process</w:t>
       </w:r>
       <w:r>
         <w:rPr>
@@ -1122,27 +1182,7 @@
           <w:sz w:val="20"/>
           <w:szCs w:val="20"/>
         </w:rPr>
-        <w:t xml:space="preserve"> the </w:t>
-      </w:r>
-      <w:proofErr w:type="gramStart"/>
-      <w:r>
-        <w:rPr>
-          <w:rFonts w:ascii="Palatino Linotype" w:hAnsi="Palatino Linotype"/>
-          <w:bCs/>
-          <w:sz w:val="20"/>
-          <w:szCs w:val="20"/>
-        </w:rPr>
-        <w:t>community</w:t>
-      </w:r>
-      <w:proofErr w:type="gramEnd"/>
-      <w:r>
-        <w:rPr>
-          <w:rFonts w:ascii="Palatino Linotype" w:hAnsi="Palatino Linotype"/>
-          <w:bCs/>
-          <w:sz w:val="20"/>
-          <w:szCs w:val="20"/>
-        </w:rPr>
-        <w:t>.  In determining the type and amount of bail, the Court considered each of the enumerated factors in Crim. R. 46(C</w:t>
+        <w:t xml:space="preserve"> the community.  In determining the type and amount of bail, the Court considered each of the enumerated factors in Crim. R. 46(C</w:t>
       </w:r>
       <w:proofErr w:type="gramStart"/>
       <w:r>
@@ -1210,7 +1250,7 @@
           <w:sz w:val="20"/>
           <w:szCs w:val="20"/>
         </w:rPr>
-        <w:t xml:space="preserve">Recognizance (OR) Bond</w:t>
+        <w:t xml:space="preserve">10% Deposit, Cash or Surety Bond</w:t>
       </w:r>
       <w:r>
         <w:rPr>
@@ -1252,6 +1292,173 @@
           <w:szCs w:val="20"/>
         </w:rPr>
       </w:pPr>
+      <w:r>
+        <w:rPr>
+          <w:rFonts w:ascii="Palatino Linotype" w:hAnsi="Palatino Linotype"/>
+          <w:bCs/>
+          <w:color w:val="FF0000"/>
+          <w:sz w:val="20"/>
+          <w:szCs w:val="20"/>
+        </w:rPr>
+        <w:t xml:space="preserve"/>
+      </w:r>
+      <w:r>
+        <w:rPr>
+          <w:rFonts w:ascii="Palatino Linotype" w:hAnsi="Palatino Linotype"/>
+          <w:b/>
+          <w:bCs/>
+          <w:sz w:val="20"/>
+          <w:szCs w:val="20"/>
+        </w:rPr>
+        <w:t>Financial Conditions of Release:</w:t>
+      </w:r>
+    </w:p>
+    <w:p>
+      <w:pPr>
+        <w:tabs>
+          <w:tab w:val="center" w:pos="4680"/>
+        </w:tabs>
+        <w:jc w:val="both"/>
+        <w:rPr>
+          <w:rFonts w:ascii="Palatino Linotype" w:hAnsi="Palatino Linotype"/>
+          <w:bCs/>
+          <w:sz w:val="20"/>
+          <w:szCs w:val="20"/>
+        </w:rPr>
+      </w:pPr>
+      <w:r>
+        <w:rPr>
+          <w:rFonts w:ascii="Palatino Linotype" w:hAnsi="Palatino Linotype"/>
+          <w:b/>
+          <w:bCs/>
+          <w:sz w:val="20"/>
+          <w:szCs w:val="20"/>
+        </w:rPr>
+        <w:t xml:space="preserve">     </w:t>
+      </w:r>
+      <w:r>
+        <w:rPr>
+          <w:rFonts w:ascii="Palatino Linotype" w:hAnsi="Palatino Linotype"/>
+          <w:bCs/>
+          <w:sz w:val="20"/>
+          <w:szCs w:val="20"/>
+        </w:rPr>
+        <w:t xml:space="preserve">The Court finds that the following financial condition(s) are related to Defendant’s risk of non-appearance, the seriousness of the offense, and/or the previous criminal record of the Defendant.</w:t>
+      </w:r>
+    </w:p>
+    <w:p>
+      <w:pPr>
+        <w:pStyle w:val="ListParagraph"/>
+        <w:numPr>
+          <w:ilvl w:val="0"/>
+          <w:numId w:val="7"/>
+        </w:numPr>
+        <w:tabs>
+          <w:tab w:val="center" w:pos="4680"/>
+        </w:tabs>
+        <w:jc w:val="both"/>
+        <w:rPr>
+          <w:rFonts w:ascii="Palatino Linotype" w:hAnsi="Palatino Linotype"/>
+          <w:b/>
+          <w:bCs/>
+          <w:sz w:val="20"/>
+          <w:szCs w:val="20"/>
+        </w:rPr>
+      </w:pPr>
+      <w:r>
+        <w:rPr>
+          <w:rFonts w:ascii="Palatino Linotype" w:hAnsi="Palatino Linotype"/>
+          <w:bCs/>
+          <w:sz w:val="20"/>
+          <w:szCs w:val="20"/>
+          <w:u w:val="single"/>
+        </w:rPr>
+        <w:t xml:space="preserve">Defendant shall post a $2,000</w:t>
+      </w:r>
+      <w:r>
+        <w:rPr>
+          <w:rFonts w:ascii="Palatino Linotype" w:hAnsi="Palatino Linotype"/>
+          <w:bCs/>
+          <w:sz w:val="20"/>
+          <w:szCs w:val="20"/>
+          <w:u w:val="single"/>
+        </w:rPr>
+        <w:t xml:space="preserve"> bond secured by</w:t>
+      </w:r>
+      <w:r>
+        <w:rPr>
+          <w:rFonts w:ascii="Palatino Linotype" w:hAnsi="Palatino Linotype"/>
+          <w:bCs/>
+          <w:sz w:val="20"/>
+          <w:szCs w:val="20"/>
+          <w:u w:val="single"/>
+        </w:rPr>
+        <w:t xml:space="preserve"> </w:t>
+      </w:r>
+      <w:r>
+        <w:rPr>
+          <w:rFonts w:ascii="Palatino Linotype" w:hAnsi="Palatino Linotype"/>
+          <w:bCs/>
+          <w:color w:val="FF0000"/>
+          <w:sz w:val="20"/>
+          <w:szCs w:val="20"/>
+          <w:u w:val="single"/>
+        </w:rPr>
+        <w:t xml:space="preserve"/>
+      </w:r>
+      <w:r>
+        <w:rPr>
+          <w:rFonts w:ascii="Palatino Linotype" w:hAnsi="Palatino Linotype"/>
+          <w:bCs/>
+          <w:sz w:val="20"/>
+          <w:szCs w:val="20"/>
+          <w:u w:val="single"/>
+        </w:rPr>
+        <w:t>10% deposit,</w:t>
+      </w:r>
+      <w:r>
+        <w:rPr>
+          <w:rFonts w:ascii="Palatino Linotype" w:hAnsi="Palatino Linotype"/>
+          <w:bCs/>
+          <w:color w:val="FF0000"/>
+          <w:sz w:val="20"/>
+          <w:szCs w:val="20"/>
+          <w:u w:val="single"/>
+        </w:rPr>
+        <w:t xml:space="preserve"/>
+      </w:r>
+      <w:r>
+        <w:rPr>
+          <w:rFonts w:ascii="Palatino Linotype" w:hAnsi="Palatino Linotype"/>
+          <w:bCs/>
+          <w:sz w:val="20"/>
+          <w:szCs w:val="20"/>
+          <w:u w:val="single"/>
+        </w:rPr>
+        <w:t xml:space="preserve"> cash, or surety</w:t>
+      </w:r>
+      <w:r>
+        <w:rPr>
+          <w:rFonts w:ascii="Palatino Linotype" w:hAnsi="Palatino Linotype"/>
+          <w:bCs/>
+          <w:sz w:val="20"/>
+          <w:szCs w:val="20"/>
+        </w:rPr>
+        <w:t>.</w:t>
+      </w:r>
+      <w:r>
+        <w:rPr>
+          <w:rFonts w:ascii="Palatino Linotype" w:hAnsi="Palatino Linotype"/>
+          <w:bCs/>
+          <w:sz w:val="20"/>
+          <w:szCs w:val="20"/>
+        </w:rPr>
+        <w:t xml:space="preserve"/>
+        <w:br/>
+        <w:t xml:space="preserve"/>
+        <w:br/>
+        <w:t xml:space="preserve"/>
+      </w:r>
       <w:r>
         <w:rPr>
           <w:rFonts w:ascii="Palatino Linotype" w:hAnsi="Palatino Linotype"/>
@@ -1317,28 +1524,9 @@
           <w:bCs/>
           <w:sz w:val="20"/>
           <w:szCs w:val="20"/>
-          <w:u w:val="single"/>
-        </w:rPr>
-        <w:t>The defendant shall execute a personal recognizance bond</w:t>
-      </w:r>
-      <w:r>
-        <w:rPr>
-          <w:rFonts w:ascii="Palatino Linotype" w:hAnsi="Palatino Linotype"/>
-          <w:bCs/>
-          <w:sz w:val="20"/>
-          <w:szCs w:val="20"/>
-        </w:rPr>
-        <w:t xml:space="preserve">.</w:t>
-      </w:r>
-      <w:r>
-        <w:rPr>
-          <w:rFonts w:ascii="Palatino Linotype" w:hAnsi="Palatino Linotype"/>
-          <w:bCs/>
-          <w:color w:val="FF0000"/>
-          <w:sz w:val="20"/>
-          <w:szCs w:val="20"/>
-        </w:rPr>
-        <w:t xml:space="preserve"/>
+        </w:rPr>
+        <w:lastRenderedPageBreak/>
+        <w:t>Defendant shall behave lawfully, comply with any protection orders and/or other orders of this Court, and shall maintain contact and cooperation with counsel of record.</w:t>
       </w:r>
     </w:p>
     <w:p>
@@ -1356,18 +1544,29 @@
           <w:rFonts w:ascii="Palatino Linotype" w:hAnsi="Palatino Linotype"/>
           <w:b/>
           <w:bCs/>
-          <w:sz w:val="20"/>
-          <w:szCs w:val="20"/>
-        </w:rPr>
-      </w:pPr>
-      <w:r>
-        <w:rPr>
-          <w:rFonts w:ascii="Palatino Linotype" w:hAnsi="Palatino Linotype"/>
-          <w:bCs/>
-          <w:sz w:val="20"/>
-          <w:szCs w:val="20"/>
-        </w:rPr>
-        <w:t>Defendant shall behave lawfully, comply with any protection orders and/or other orders of this Court, and shall maintain contact and cooperation with counsel of record.</w:t>
+          <w:color w:val="000000" w:themeColor="text1"/>
+          <w:sz w:val="20"/>
+          <w:szCs w:val="20"/>
+        </w:rPr>
+      </w:pPr>
+      <w:r>
+        <w:rPr>
+          <w:rFonts w:ascii="Palatino Linotype" w:hAnsi="Palatino Linotype"/>
+          <w:bCs/>
+          <w:sz w:val="20"/>
+          <w:szCs w:val="20"/>
+        </w:rPr>
+        <w:t>Defendant shall provide written notice to the Office of Community Control at least 10 days prior to leaving Ohio.</w:t>
+      </w:r>
+      <w:r>
+        <w:rPr>
+          <w:rFonts w:ascii="Palatino Linotype" w:hAnsi="Palatino Linotype"/>
+          <w:bCs/>
+          <w:color w:val="FF0000"/>
+          <w:sz w:val="20"/>
+          <w:szCs w:val="20"/>
+        </w:rPr>
+        <w:t xml:space="preserve"> </w:t>
       </w:r>
     </w:p>
     <w:p>
@@ -1397,17 +1596,16 @@
           <w:sz w:val="20"/>
           <w:szCs w:val="20"/>
         </w:rPr>
-        <w:t xml:space="preserve">Defendant shall provide written notice to the Office of Community Control at least 10 days prior to </w:t>
-      </w:r>
-      <w:r>
-        <w:rPr>
-          <w:rFonts w:ascii="Palatino Linotype" w:hAnsi="Palatino Linotype"/>
-          <w:bCs/>
-          <w:sz w:val="20"/>
-          <w:szCs w:val="20"/>
-        </w:rPr>
-        <w:lastRenderedPageBreak/>
-        <w:t>leaving Ohio.</w:t>
+        <w:t>Defendant shall provide written notice to the Clerk of Court at least 10 days prior to any change of address</w:t>
+      </w:r>
+      <w:r>
+        <w:rPr>
+          <w:rFonts w:ascii="Palatino Linotype" w:hAnsi="Palatino Linotype"/>
+          <w:bCs/>
+          <w:sz w:val="20"/>
+          <w:szCs w:val="20"/>
+        </w:rPr>
+        <w:t xml:space="preserve">.</w:t>
       </w:r>
       <w:r>
         <w:rPr>
@@ -1417,7 +1615,47 @@
           <w:sz w:val="20"/>
           <w:szCs w:val="20"/>
         </w:rPr>
-        <w:t xml:space="preserve"> </w:t>
+        <w:t xml:space="preserve"/>
+      </w:r>
+      <w:r>
+        <w:rPr>
+          <w:rFonts w:ascii="Palatino Linotype" w:hAnsi="Palatino Linotype"/>
+          <w:bCs/>
+          <w:color w:val="FF0000"/>
+          <w:sz w:val="20"/>
+          <w:szCs w:val="20"/>
+        </w:rPr>
+        <w:t xml:space="preserve"/>
+      </w:r>
+      <w:r>
+        <w:rPr>
+          <w:rFonts w:ascii="Palatino Linotype" w:hAnsi="Palatino Linotype"/>
+          <w:bCs/>
+          <w:color w:val="FF0000"/>
+          <w:sz w:val="20"/>
+          <w:szCs w:val="20"/>
+        </w:rPr>
+        <w:t xml:space="preserve"/>
+      </w:r>
+      <w:r>
+        <w:rPr>
+          <w:rFonts w:ascii="Palatino Linotype" w:hAnsi="Palatino Linotype"/>
+          <w:bCs/>
+          <w:color w:val="FF0000"/>
+          <w:sz w:val="20"/>
+          <w:szCs w:val="20"/>
+        </w:rPr>
+        <w:t xml:space="preserve"/>
+      </w:r>
+      <w:r>
+        <w:rPr>
+          <w:rFonts w:ascii="Palatino Linotype" w:hAnsi="Palatino Linotype"/>
+          <w:bCs/>
+          <w:color w:val="FF0000"/>
+          <w:sz w:val="20"/>
+          <w:szCs w:val="20"/>
+        </w:rPr>
+        <w:t xml:space="preserve"/>
       </w:r>
     </w:p>
     <w:p>
@@ -1425,7 +1663,7 @@
         <w:pStyle w:val="ListParagraph"/>
         <w:numPr>
           <w:ilvl w:val="0"/>
-          <w:numId w:val="6"/>
+          <w:numId w:val="4"/>
         </w:numPr>
         <w:tabs>
           <w:tab w:val="center" w:pos="4680"/>
@@ -1433,70 +1671,67 @@
         <w:jc w:val="both"/>
         <w:rPr>
           <w:rFonts w:ascii="Palatino Linotype" w:hAnsi="Palatino Linotype"/>
-          <w:b/>
-          <w:bCs/>
-          <w:color w:val="000000" w:themeColor="text1"/>
-          <w:sz w:val="20"/>
-          <w:szCs w:val="20"/>
-        </w:rPr>
-      </w:pPr>
-      <w:r>
-        <w:rPr>
-          <w:rFonts w:ascii="Palatino Linotype" w:hAnsi="Palatino Linotype"/>
-          <w:bCs/>
-          <w:sz w:val="20"/>
-          <w:szCs w:val="20"/>
-        </w:rPr>
-        <w:t>Defendant shall provide written notice to the Clerk of Court at least 10 days prior to any change of address</w:t>
-      </w:r>
-      <w:r>
-        <w:rPr>
-          <w:rFonts w:ascii="Palatino Linotype" w:hAnsi="Palatino Linotype"/>
-          <w:bCs/>
-          <w:sz w:val="20"/>
-          <w:szCs w:val="20"/>
-        </w:rPr>
-        <w:t xml:space="preserve">.</w:t>
-      </w:r>
-      <w:r>
-        <w:rPr>
-          <w:rFonts w:ascii="Palatino Linotype" w:hAnsi="Palatino Linotype"/>
-          <w:bCs/>
-          <w:color w:val="FF0000"/>
-          <w:sz w:val="20"/>
-          <w:szCs w:val="20"/>
-        </w:rPr>
-        <w:t xml:space="preserve"/>
-      </w:r>
-      <w:r>
-        <w:rPr>
-          <w:rFonts w:ascii="Palatino Linotype" w:hAnsi="Palatino Linotype"/>
-          <w:bCs/>
-          <w:color w:val="FF0000"/>
-          <w:sz w:val="20"/>
-          <w:szCs w:val="20"/>
-        </w:rPr>
-        <w:t xml:space="preserve"/>
-      </w:r>
-      <w:r>
-        <w:rPr>
-          <w:rFonts w:ascii="Palatino Linotype" w:hAnsi="Palatino Linotype"/>
-          <w:bCs/>
-          <w:color w:val="FF0000"/>
-          <w:sz w:val="20"/>
-          <w:szCs w:val="20"/>
-        </w:rPr>
-        <w:t xml:space="preserve"/>
-      </w:r>
-      <w:r>
-        <w:rPr>
-          <w:rFonts w:ascii="Palatino Linotype" w:hAnsi="Palatino Linotype"/>
-          <w:bCs/>
-          <w:color w:val="FF0000"/>
-          <w:sz w:val="20"/>
-          <w:szCs w:val="20"/>
-        </w:rPr>
-        <w:t xml:space="preserve"/>
+          <w:bCs/>
+          <w:sz w:val="20"/>
+          <w:szCs w:val="20"/>
+        </w:rPr>
+      </w:pPr>
+      <w:r>
+        <w:rPr>
+          <w:bCs/>
+          <w:sz w:val="22"/>
+          <w:szCs w:val="22"/>
+        </w:rPr>
+        <w:t xml:space="preserve">Defendant shall report to the </w:t>
+      </w:r>
+      <w:r>
+        <w:rPr>
+          <w:bCs/>
+          <w:sz w:val="22"/>
+          <w:szCs w:val="22"/>
+        </w:rPr>
+        <w:t>Office of Community Control</w:t>
+      </w:r>
+      <w:r>
+        <w:rPr>
+          <w:bCs/>
+          <w:sz w:val="22"/>
+          <w:szCs w:val="22"/>
+        </w:rPr>
+        <w:t xml:space="preserve"> forthwith</w:t>
+      </w:r>
+      <w:r>
+        <w:rPr>
+          <w:bCs/>
+          <w:sz w:val="22"/>
+          <w:szCs w:val="22"/>
+        </w:rPr>
+        <w:t xml:space="preserve"> for</w:t>
+      </w:r>
+      <w:r>
+        <w:rPr>
+          <w:bCs/>
+          <w:sz w:val="22"/>
+          <w:szCs w:val="22"/>
+        </w:rPr>
+        <w:t xml:space="preserve"> the following monitoring:</w:t>
+      </w:r>
+      <w:r>
+        <w:rPr>
+          <w:bCs/>
+          <w:sz w:val="22"/>
+          <w:szCs w:val="22"/>
+        </w:rPr>
+        <w:t xml:space="preserve"> </w:t>
+      </w:r>
+      <w:r>
+        <w:rPr>
+          <w:rFonts w:ascii="Palatino Linotype" w:hAnsi="Palatino Linotype"/>
+          <w:bCs/>
+          <w:sz w:val="20"/>
+          <w:szCs w:val="20"/>
+        </w:rPr>
+        <w:t xml:space="preserve">GPS Only.</w:t>
       </w:r>
       <w:r>
         <w:rPr>
@@ -1526,13 +1761,21 @@
         </w:tabs>
         <w:jc w:val="both"/>
         <w:rPr>
+          <w:bCs/>
+          <w:sz w:val="22"/>
+          <w:szCs w:val="22"/>
+        </w:rPr>
+      </w:pPr>
+      <w:r>
+        <w:rPr>
           <w:rFonts w:ascii="Palatino Linotype" w:hAnsi="Palatino Linotype"/>
           <w:bCs/>
           <w:color w:val="FF0000"/>
           <w:sz w:val="20"/>
           <w:szCs w:val="20"/>
         </w:rPr>
-      </w:pPr>
+        <w:t xml:space="preserve"/>
+      </w:r>
       <w:r>
         <w:rPr>
           <w:rFonts w:ascii="Palatino Linotype" w:hAnsi="Palatino Linotype"/>
@@ -1543,267 +1786,6 @@
         </w:rPr>
         <w:t xml:space="preserve"/>
       </w:r>
-    </w:p>
-    <w:p>
-      <w:pPr>
-        <w:tabs>
-          <w:tab w:val="center" w:pos="4680"/>
-        </w:tabs>
-        <w:jc w:val="both"/>
-        <w:rPr>
-          <w:rFonts w:ascii="Palatino Linotype" w:hAnsi="Palatino Linotype"/>
-          <w:b/>
-          <w:bCs/>
-          <w:sz w:val="20"/>
-          <w:szCs w:val="20"/>
-          <w:u w:val="single"/>
-        </w:rPr>
-      </w:pPr>
-      <w:r>
-        <w:rPr>
-          <w:rFonts w:ascii="Palatino Linotype" w:hAnsi="Palatino Linotype"/>
-          <w:b/>
-          <w:bCs/>
-          <w:sz w:val="20"/>
-          <w:szCs w:val="20"/>
-          <w:u w:val="single"/>
-        </w:rPr>
-        <w:t>Administrative License Suspension</w:t>
-      </w:r>
-      <w:r>
-        <w:rPr>
-          <w:rFonts w:ascii="Palatino Linotype" w:hAnsi="Palatino Linotype"/>
-          <w:b/>
-          <w:bCs/>
-          <w:sz w:val="20"/>
-          <w:szCs w:val="20"/>
-        </w:rPr>
-        <w:t xml:space="preserve"> </w:t>
-      </w:r>
-    </w:p>
-    <w:p>
-      <w:pPr>
-        <w:tabs>
-          <w:tab w:val="center" w:pos="4680"/>
-        </w:tabs>
-        <w:jc w:val="both"/>
-        <w:rPr>
-          <w:rFonts w:ascii="Palatino Linotype" w:hAnsi="Palatino Linotype"/>
-          <w:bCs/>
-          <w:color w:val="FF0000"/>
-          <w:sz w:val="20"/>
-          <w:szCs w:val="20"/>
-        </w:rPr>
-      </w:pPr>
-      <w:r>
-        <w:rPr>
-          <w:rFonts w:ascii="Palatino Linotype" w:hAnsi="Palatino Linotype"/>
-          <w:bCs/>
-          <w:sz w:val="20"/>
-          <w:szCs w:val="20"/>
-        </w:rPr>
-        <w:t xml:space="preserve">Defendant’s operator’s license is subject to an administrative license suspension.  Defendant requested a stay of the administrative license suspension d</w:t>
-      </w:r>
-      <w:r>
-        <w:rPr>
-          <w:rFonts w:ascii="Palatino Linotype" w:hAnsi="Palatino Linotype"/>
-          <w:bCs/>
-          <w:sz w:val="20"/>
-          <w:szCs w:val="20"/>
-        </w:rPr>
-        <w:t xml:space="preserve">uring the pendency of this case. </w:t>
-      </w:r>
-      <w:r>
-        <w:rPr>
-          <w:rFonts w:ascii="Palatino Linotype" w:hAnsi="Palatino Linotype"/>
-          <w:bCs/>
-          <w:color w:val="FF0000"/>
-          <w:sz w:val="20"/>
-          <w:szCs w:val="20"/>
-        </w:rPr>
-        <w:t xml:space="preserve"/>
-      </w:r>
-      <w:r>
-        <w:rPr>
-          <w:rFonts w:ascii="Palatino Linotype" w:hAnsi="Palatino Linotype"/>
-          <w:bCs/>
-          <w:sz w:val="20"/>
-          <w:szCs w:val="20"/>
-        </w:rPr>
-        <w:t xml:space="preserve">The State objected to the stay.</w:t>
-      </w:r>
-      <w:r>
-        <w:rPr>
-          <w:rFonts w:ascii="Palatino Linotype" w:hAnsi="Palatino Linotype"/>
-          <w:bCs/>
-          <w:sz w:val="20"/>
-          <w:szCs w:val="20"/>
-        </w:rPr>
-        <w:t xml:space="preserve"> </w:t>
-      </w:r>
-      <w:r>
-        <w:rPr>
-          <w:rFonts w:ascii="Palatino Linotype" w:hAnsi="Palatino Linotype"/>
-          <w:bCs/>
-          <w:color w:val="FF0000"/>
-          <w:sz w:val="20"/>
-          <w:szCs w:val="20"/>
-        </w:rPr>
-        <w:t xml:space="preserve"/>
-      </w:r>
-      <w:r>
-        <w:rPr>
-          <w:rFonts w:ascii="Palatino Linotype" w:hAnsi="Palatino Linotype"/>
-          <w:bCs/>
-          <w:color w:val="FF0000"/>
-          <w:sz w:val="20"/>
-          <w:szCs w:val="20"/>
-        </w:rPr>
-        <w:t xml:space="preserve"/>
-      </w:r>
-      <w:r>
-        <w:rPr>
-          <w:rFonts w:ascii="Palatino Linotype" w:hAnsi="Palatino Linotype"/>
-          <w:bCs/>
-          <w:sz w:val="20"/>
-          <w:szCs w:val="20"/>
-        </w:rPr>
-        <w:t>The Court</w:t>
-      </w:r>
-      <w:r>
-        <w:rPr>
-          <w:rFonts w:ascii="Palatino Linotype" w:hAnsi="Palatino Linotype"/>
-          <w:bCs/>
-          <w:sz w:val="20"/>
-          <w:szCs w:val="20"/>
-        </w:rPr>
-        <w:t xml:space="preserve"> GRANTED</w:t>
-      </w:r>
-      <w:r>
-        <w:rPr>
-          <w:rFonts w:ascii="Palatino Linotype" w:hAnsi="Palatino Linotype"/>
-          <w:bCs/>
-          <w:sz w:val="20"/>
-          <w:szCs w:val="20"/>
-        </w:rPr>
-        <w:t xml:space="preserve"> the administrative license suspension </w:t>
-      </w:r>
-      <w:r>
-        <w:rPr>
-          <w:rFonts w:ascii="Palatino Linotype" w:hAnsi="Palatino Linotype"/>
-          <w:bCs/>
-          <w:sz w:val="20"/>
-          <w:szCs w:val="20"/>
-        </w:rPr>
-        <w:t xml:space="preserve">and the administrative license suspension is STAYED.</w:t>
-      </w:r>
-      <w:r>
-        <w:rPr>
-          <w:rFonts w:ascii="Palatino Linotype" w:hAnsi="Palatino Linotype"/>
-          <w:bCs/>
-          <w:sz w:val="20"/>
-          <w:szCs w:val="20"/>
-        </w:rPr>
-        <w:t xml:space="preserve"> </w:t>
-      </w:r>
-      <w:r>
-        <w:rPr>
-          <w:rFonts w:ascii="Palatino Linotype" w:hAnsi="Palatino Linotype"/>
-          <w:bCs/>
-          <w:color w:val="FF0000"/>
-          <w:sz w:val="20"/>
-          <w:szCs w:val="20"/>
-        </w:rPr>
-        <w:t xml:space="preserve"/>
-      </w:r>
-      <w:r>
-        <w:rPr>
-          <w:rFonts w:ascii="Palatino Linotype" w:hAnsi="Palatino Linotype"/>
-          <w:bCs/>
-          <w:color w:val="FF0000"/>
-          <w:sz w:val="20"/>
-          <w:szCs w:val="20"/>
-        </w:rPr>
-        <w:t xml:space="preserve"/>
-      </w:r>
-      <w:r>
-        <w:rPr>
-          <w:rFonts w:ascii="Palatino Linotype" w:hAnsi="Palatino Linotype"/>
-          <w:bCs/>
-          <w:sz w:val="20"/>
-          <w:szCs w:val="20"/>
-        </w:rPr>
-        <w:t xml:space="preserve"/>
-      </w:r>
-      <w:r>
-        <w:rPr>
-          <w:rFonts w:ascii="Palatino Linotype" w:hAnsi="Palatino Linotype"/>
-          <w:bCs/>
-          <w:sz w:val="20"/>
-          <w:szCs w:val="20"/>
-        </w:rPr>
-        <w:t xml:space="preserve">.</w:t>
-      </w:r>
-      <w:r>
-        <w:rPr>
-          <w:rFonts w:ascii="Palatino Linotype" w:hAnsi="Palatino Linotype"/>
-          <w:bCs/>
-          <w:color w:val="FF0000"/>
-          <w:sz w:val="20"/>
-          <w:szCs w:val="20"/>
-        </w:rPr>
-        <w:t xml:space="preserve"/>
-      </w:r>
-      <w:r>
-        <w:rPr>
-          <w:rFonts w:ascii="Palatino Linotype" w:hAnsi="Palatino Linotype"/>
-          <w:bCs/>
-          <w:color w:val="FF0000"/>
-          <w:sz w:val="20"/>
-          <w:szCs w:val="20"/>
-        </w:rPr>
-        <w:t xml:space="preserve"/>
-      </w:r>
-    </w:p>
-    <w:p>
-      <w:pPr>
-        <w:tabs>
-          <w:tab w:val="center" w:pos="4680"/>
-        </w:tabs>
-        <w:jc w:val="both"/>
-        <w:rPr>
-          <w:rFonts w:ascii="Palatino Linotype" w:hAnsi="Palatino Linotype"/>
-          <w:bCs/>
-          <w:color w:val="FF0000"/>
-          <w:sz w:val="20"/>
-          <w:szCs w:val="20"/>
-        </w:rPr>
-      </w:pPr>
-      <w:r>
-        <w:rPr>
-          <w:rFonts w:ascii="Palatino Linotype" w:hAnsi="Palatino Linotype"/>
-          <w:bCs/>
-          <w:color w:val="FF0000"/>
-          <w:sz w:val="20"/>
-          <w:szCs w:val="20"/>
-        </w:rPr>
-        <w:t xml:space="preserve"/>
-      </w:r>
-    </w:p>
-    <w:p>
-      <w:pPr>
-        <w:tabs>
-          <w:tab w:val="center" w:pos="4680"/>
-        </w:tabs>
-        <w:jc w:val="both"/>
-        <w:rPr>
-          <w:rFonts w:ascii="Palatino Linotype" w:hAnsi="Palatino Linotype"/>
-          <w:bCs/>
-          <w:color w:val="FF0000"/>
-          <w:sz w:val="20"/>
-          <w:szCs w:val="20"/>
-        </w:rPr>
-      </w:pPr>
       <w:bookmarkStart w:id="0" w:name="_GoBack"/>
       <w:bookmarkEnd w:id="0"/>
       <w:r>
@@ -1816,20 +1798,6 @@
         </w:rPr>
         <w:t xml:space="preserve"/>
       </w:r>
-    </w:p>
-    <w:p>
-      <w:pPr>
-        <w:tabs>
-          <w:tab w:val="center" w:pos="4680"/>
-        </w:tabs>
-        <w:jc w:val="both"/>
-        <w:rPr>
-          <w:rFonts w:ascii="Palatino Linotype" w:hAnsi="Palatino Linotype"/>
-          <w:bCs/>
-          <w:sz w:val="20"/>
-          <w:szCs w:val="20"/>
-        </w:rPr>
-      </w:pPr>
     </w:p>
     <w:p>
       <w:pPr>
@@ -1976,15 +1944,15 @@
           <w:sz w:val="20"/>
           <w:szCs w:val="20"/>
         </w:rPr>
-        <w:t xml:space="preserve">Judge </w:t>
-      </w:r>
-      <w:r>
-        <w:rPr>
-          <w:rFonts w:ascii="Palatino Linotype" w:hAnsi="Palatino Linotype"/>
-          <w:sz w:val="20"/>
-          <w:szCs w:val="20"/>
-        </w:rPr>
-        <w:t xml:space="preserve">Marianne</w:t>
+        <w:t xml:space="preserve">Magistrate </w:t>
+      </w:r>
+      <w:r>
+        <w:rPr>
+          <w:rFonts w:ascii="Palatino Linotype" w:hAnsi="Palatino Linotype"/>
+          <w:sz w:val="20"/>
+          <w:szCs w:val="20"/>
+        </w:rPr>
+        <w:t xml:space="preserve">Amanda</w:t>
       </w:r>
       <w:r>
         <w:rPr>
@@ -2000,7 +1968,7 @@
           <w:sz w:val="20"/>
           <w:szCs w:val="20"/>
         </w:rPr>
-        <w:t xml:space="preserve">Hemmeter</w:t>
+        <w:t xml:space="preserve">Bunner</w:t>
       </w:r>
     </w:p>
     <w:p>
@@ -2059,54 +2027,72 @@
     <w:p>
       <w:pPr>
         <w:tabs>
-          <w:tab w:val="left" w:pos="-1080"/>
-          <w:tab w:val="left" w:pos="-720"/>
-          <w:tab w:val="left" w:pos="0"/>
-          <w:tab w:val="left" w:pos="720"/>
-          <w:tab w:val="left" w:pos="1440"/>
-          <w:tab w:val="left" w:pos="2160"/>
-          <w:tab w:val="left" w:pos="2880"/>
-          <w:tab w:val="left" w:pos="3600"/>
-          <w:tab w:val="left" w:pos="4320"/>
-          <w:tab w:val="left" w:pos="4680"/>
+          <w:tab w:val="center" w:pos="4680"/>
         </w:tabs>
-        <w:rPr>
-          <w:rFonts w:ascii="Palatino Linotype" w:hAnsi="Palatino Linotype"/>
-          <w:sz w:val="16"/>
-          <w:szCs w:val="16"/>
-        </w:rPr>
-      </w:pPr>
-      <w:r>
-        <w:rPr>
-          <w:rFonts w:ascii="Palatino Linotype" w:hAnsi="Palatino Linotype"/>
-          <w:sz w:val="16"/>
-          <w:szCs w:val="16"/>
-        </w:rPr>
-        <w:t>Copies served by Dep. Clerk ______</w:t>
-      </w:r>
-      <w:r>
-        <w:rPr>
-          <w:rFonts w:ascii="Palatino Linotype" w:hAnsi="Palatino Linotype"/>
-          <w:sz w:val="16"/>
-          <w:szCs w:val="16"/>
-        </w:rPr>
-        <w:t>___</w:t>
-      </w:r>
-      <w:r>
-        <w:rPr>
-          <w:rFonts w:ascii="Palatino Linotype" w:hAnsi="Palatino Linotype"/>
-          <w:sz w:val="16"/>
-          <w:szCs w:val="16"/>
-        </w:rPr>
-        <w:t xml:space="preserve"> on: </w:t>
-      </w:r>
-      <w:r>
-        <w:rPr>
-          <w:rFonts w:ascii="Palatino Linotype" w:hAnsi="Palatino Linotype"/>
-          <w:sz w:val="16"/>
-          <w:szCs w:val="16"/>
-        </w:rPr>
-        <w:t xml:space="preserve">___ Prosecutor’s Office, ___ TARA DEAN</w:t>
+        <w:jc w:val="both"/>
+        <w:rPr>
+          <w:rFonts w:ascii="Palatino Linotype" w:hAnsi="Palatino Linotype"/>
+          <w:b/>
+          <w:bCs/>
+          <w:i/>
+          <w:sz w:val="19"/>
+          <w:szCs w:val="19"/>
+        </w:rPr>
+      </w:pPr>
+      <w:r>
+        <w:rPr>
+          <w:rFonts w:ascii="Palatino Linotype" w:hAnsi="Palatino Linotype"/>
+          <w:b/>
+          <w:bCs/>
+          <w:i/>
+          <w:sz w:val="19"/>
+          <w:szCs w:val="19"/>
+        </w:rPr>
+        <w:t xml:space="preserve">Pursuant to Criminal Rule 19(D) and Traffic Rule 14, written objections to this magistrate’s decision must be filed within </w:t>
+      </w:r>
+      <w:r>
+        <w:rPr>
+          <w:rFonts w:ascii="Palatino Linotype" w:hAnsi="Palatino Linotype"/>
+          <w:b/>
+          <w:bCs/>
+          <w:i/>
+          <w:sz w:val="19"/>
+          <w:szCs w:val="19"/>
+        </w:rPr>
+        <w:t>14</w:t>
+      </w:r>
+      <w:r>
+        <w:rPr>
+          <w:rFonts w:ascii="Palatino Linotype" w:hAnsi="Palatino Linotype"/>
+          <w:b/>
+          <w:bCs/>
+          <w:i/>
+          <w:sz w:val="19"/>
+          <w:szCs w:val="19"/>
+        </w:rPr>
+        <w:t xml:space="preserve"> days of the filing of this decision. Any objections must state with specificity the grounds of the objections. </w:t>
+      </w:r>
+      <w:r>
+        <w:rPr>
+          <w:rFonts w:ascii="Palatino Linotype" w:hAnsi="Palatino Linotype"/>
+          <w:b/>
+          <w:bCs/>
+          <w:i/>
+          <w:sz w:val="19"/>
+          <w:szCs w:val="19"/>
+        </w:rPr>
+        <w:t xml:space="preserve">A party shall not assign as error on appeal the court’s adoption of this decision unless the party timely </w:t>
+      </w:r>
+      <w:r>
+        <w:rPr>
+          <w:rFonts w:ascii="Palatino Linotype" w:hAnsi="Palatino Linotype"/>
+          <w:b/>
+          <w:bCs/>
+          <w:i/>
+          <w:sz w:val="19"/>
+          <w:szCs w:val="19"/>
+        </w:rPr>
+        <w:t>files objections.</w:t>
       </w:r>
     </w:p>
     <w:p>
@@ -2125,14 +2111,102 @@
         </w:tabs>
         <w:rPr>
           <w:rFonts w:ascii="Palatino Linotype" w:hAnsi="Palatino Linotype"/>
+          <w:color w:val="FF0000"/>
+          <w:sz w:val="20"/>
+          <w:szCs w:val="20"/>
+        </w:rPr>
+      </w:pPr>
+      <w:r>
+        <w:rPr>
+          <w:rFonts w:ascii="Palatino Linotype" w:hAnsi="Palatino Linotype"/>
+          <w:color w:val="FF0000"/>
+          <w:sz w:val="20"/>
+          <w:szCs w:val="20"/>
+        </w:rPr>
+        <w:t xml:space="preserve"/>
+      </w:r>
+    </w:p>
+    <w:p>
+      <w:pPr>
+        <w:tabs>
+          <w:tab w:val="left" w:pos="-1080"/>
+          <w:tab w:val="left" w:pos="-720"/>
+          <w:tab w:val="left" w:pos="0"/>
+          <w:tab w:val="left" w:pos="720"/>
+          <w:tab w:val="left" w:pos="1440"/>
+          <w:tab w:val="left" w:pos="2160"/>
+          <w:tab w:val="left" w:pos="2880"/>
+          <w:tab w:val="left" w:pos="3600"/>
+          <w:tab w:val="left" w:pos="4320"/>
+          <w:tab w:val="left" w:pos="4680"/>
+        </w:tabs>
+        <w:rPr>
+          <w:rFonts w:ascii="Palatino Linotype" w:hAnsi="Palatino Linotype"/>
           <w:sz w:val="16"/>
           <w:szCs w:val="16"/>
         </w:rPr>
       </w:pPr>
+      <w:r>
+        <w:rPr>
+          <w:rFonts w:ascii="Palatino Linotype" w:hAnsi="Palatino Linotype"/>
+          <w:sz w:val="16"/>
+          <w:szCs w:val="16"/>
+        </w:rPr>
+        <w:t>Copies served by Dep. Clerk ______</w:t>
+      </w:r>
+      <w:r>
+        <w:rPr>
+          <w:rFonts w:ascii="Palatino Linotype" w:hAnsi="Palatino Linotype"/>
+          <w:sz w:val="16"/>
+          <w:szCs w:val="16"/>
+        </w:rPr>
+        <w:t>___</w:t>
+      </w:r>
+      <w:r>
+        <w:rPr>
+          <w:rFonts w:ascii="Palatino Linotype" w:hAnsi="Palatino Linotype"/>
+          <w:sz w:val="16"/>
+          <w:szCs w:val="16"/>
+        </w:rPr>
+        <w:t xml:space="preserve"> on: </w:t>
+      </w:r>
+      <w:r>
+        <w:rPr>
+          <w:rFonts w:ascii="Palatino Linotype" w:hAnsi="Palatino Linotype"/>
+          <w:sz w:val="16"/>
+          <w:szCs w:val="16"/>
+        </w:rPr>
+        <w:t xml:space="preserve">___ Prosecutor’s Office, ___ TARA DEAN</w:t>
+      </w:r>
+    </w:p>
+    <w:p>
+      <w:pPr>
+        <w:tabs>
+          <w:tab w:val="left" w:pos="-1080"/>
+          <w:tab w:val="left" w:pos="-720"/>
+          <w:tab w:val="left" w:pos="0"/>
+          <w:tab w:val="left" w:pos="720"/>
+          <w:tab w:val="left" w:pos="1440"/>
+          <w:tab w:val="left" w:pos="2160"/>
+          <w:tab w:val="left" w:pos="2880"/>
+          <w:tab w:val="left" w:pos="3600"/>
+          <w:tab w:val="left" w:pos="4320"/>
+          <w:tab w:val="left" w:pos="4680"/>
+        </w:tabs>
+        <w:rPr>
+          <w:rFonts w:ascii="Palatino Linotype" w:hAnsi="Palatino Linotype"/>
+          <w:sz w:val="16"/>
+          <w:szCs w:val="16"/>
+        </w:rPr>
+      </w:pPr>
     </w:p>
     <w:sectPr>
-      <w:headerReference w:type="default" r:id="rId8"/>
-      <w:footerReference w:type="default" r:id="rId9"/>
+      <w:headerReference w:type="even" r:id="rId9"/>
+      <w:headerReference w:type="default" r:id="rId10"/>
+      <w:footerReference w:type="even" r:id="rId11"/>
+      <w:footerReference w:type="default" r:id="rId12"/>
+      <w:headerReference w:type="first" r:id="rId13"/>
+      <w:footerReference w:type="first" r:id="rId14"/>
       <w:pgSz w:w="12240" w:h="15840"/>
       <w:pgMar w:top="1440" w:right="1080" w:bottom="1440" w:left="1080" w:header="720" w:footer="720" w:gutter="0"/>
       <w:cols w:space="720"/>
@@ -2164,6 +2238,184 @@
 
 <file path=word/footer1.xml><?xml version="1.0" encoding="utf-8"?>
 <w:ftr xmlns:wpc="http://schemas.microsoft.com/office/word/2010/wordprocessingCanvas" xmlns:mc="http://schemas.openxmlformats.org/markup-compatibility/2006" xmlns:o="urn:schemas-microsoft-com:office:office" xmlns:r="http://schemas.openxmlformats.org/officeDocument/2006/relationships" xmlns:m="http://schemas.openxmlformats.org/officeDocument/2006/math" xmlns:v="urn:schemas-microsoft-com:vml" xmlns:wp14="http://schemas.microsoft.com/office/word/2010/wordprocessingDrawing" xmlns:wp="http://schemas.openxmlformats.org/drawingml/2006/wordprocessingDrawing" xmlns:w10="urn:schemas-microsoft-com:office:word" xmlns:w="http://schemas.openxmlformats.org/wordprocessingml/2006/main" xmlns:w14="http://schemas.microsoft.com/office/word/2010/wordml" xmlns:wpg="http://schemas.microsoft.com/office/word/2010/wordprocessingGroup" xmlns:wpi="http://schemas.microsoft.com/office/word/2010/wordprocessingInk" xmlns:wne="http://schemas.microsoft.com/office/word/2006/wordml" xmlns:wps="http://schemas.microsoft.com/office/word/2010/wordprocessingShape" mc:Ignorable="w14 wp14">
+  <w:p>
+    <w:pPr>
+      <w:pStyle w:val="Footer"/>
+    </w:pPr>
+  </w:p>
+</w:ftr>
+</file>
+
+<file path=word/footer2.xml><?xml version="1.0" encoding="utf-8"?>
+<w:ftr xmlns:wpc="http://schemas.microsoft.com/office/word/2010/wordprocessingCanvas" xmlns:mc="http://schemas.openxmlformats.org/markup-compatibility/2006" xmlns:o="urn:schemas-microsoft-com:office:office" xmlns:r="http://schemas.openxmlformats.org/officeDocument/2006/relationships" xmlns:m="http://schemas.openxmlformats.org/officeDocument/2006/math" xmlns:v="urn:schemas-microsoft-com:vml" xmlns:wp14="http://schemas.microsoft.com/office/word/2010/wordprocessingDrawing" xmlns:wp="http://schemas.openxmlformats.org/drawingml/2006/wordprocessingDrawing" xmlns:w10="urn:schemas-microsoft-com:office:word" xmlns:w="http://schemas.openxmlformats.org/wordprocessingml/2006/main" xmlns:w14="http://schemas.microsoft.com/office/word/2010/wordml" xmlns:wpg="http://schemas.microsoft.com/office/word/2010/wordprocessingGroup" xmlns:wpi="http://schemas.microsoft.com/office/word/2010/wordprocessingInk" xmlns:wne="http://schemas.microsoft.com/office/word/2006/wordml" xmlns:wps="http://schemas.microsoft.com/office/word/2010/wordprocessingShape" mc:Ignorable="w14 wp14">
+  <w:p>
+    <w:pPr>
+      <w:pStyle w:val="Footer"/>
+      <w:jc w:val="right"/>
+    </w:pPr>
+    <w:r>
+      <w:tab/>
+    </w:r>
+    <w:sdt>
+      <w:sdtPr>
+        <w:rPr>
+          <w:rFonts w:ascii="Palatino Linotype" w:hAnsi="Palatino Linotype"/>
+          <w:sz w:val="20"/>
+          <w:szCs w:val="20"/>
+        </w:rPr>
+        <w:id w:val="98381352"/>
+        <w:docPartObj>
+          <w:docPartGallery w:val="Page Numbers (Top of Page)"/>
+          <w:docPartUnique/>
+        </w:docPartObj>
+      </w:sdtPr>
+      <w:sdtEndPr/>
+      <w:sdtContent>
+        <w:r>
+          <w:rPr>
+            <w:rFonts w:ascii="Palatino Linotype" w:hAnsi="Palatino Linotype"/>
+            <w:sz w:val="20"/>
+            <w:szCs w:val="20"/>
+          </w:rPr>
+          <w:t xml:space="preserve">Page </w:t>
+        </w:r>
+        <w:r>
+          <w:rPr>
+            <w:rFonts w:ascii="Palatino Linotype" w:hAnsi="Palatino Linotype"/>
+            <w:b/>
+            <w:bCs/>
+            <w:sz w:val="20"/>
+            <w:szCs w:val="20"/>
+          </w:rPr>
+          <w:fldChar w:fldCharType="begin"/>
+        </w:r>
+        <w:r>
+          <w:rPr>
+            <w:rFonts w:ascii="Palatino Linotype" w:hAnsi="Palatino Linotype"/>
+            <w:b/>
+            <w:bCs/>
+            <w:sz w:val="20"/>
+            <w:szCs w:val="20"/>
+          </w:rPr>
+          <w:instrText xml:space="preserve"> PAGE </w:instrText>
+        </w:r>
+        <w:r>
+          <w:rPr>
+            <w:rFonts w:ascii="Palatino Linotype" w:hAnsi="Palatino Linotype"/>
+            <w:b/>
+            <w:bCs/>
+            <w:sz w:val="20"/>
+            <w:szCs w:val="20"/>
+          </w:rPr>
+          <w:fldChar w:fldCharType="separate"/>
+        </w:r>
+        <w:r>
+          <w:rPr>
+            <w:rFonts w:ascii="Palatino Linotype" w:hAnsi="Palatino Linotype"/>
+            <w:b/>
+            <w:bCs/>
+            <w:noProof/>
+            <w:sz w:val="20"/>
+            <w:szCs w:val="20"/>
+          </w:rPr>
+          <w:t>2</w:t>
+        </w:r>
+        <w:r>
+          <w:rPr>
+            <w:rFonts w:ascii="Palatino Linotype" w:hAnsi="Palatino Linotype"/>
+            <w:b/>
+            <w:bCs/>
+            <w:sz w:val="20"/>
+            <w:szCs w:val="20"/>
+          </w:rPr>
+          <w:fldChar w:fldCharType="end"/>
+        </w:r>
+        <w:r>
+          <w:rPr>
+            <w:rFonts w:ascii="Palatino Linotype" w:hAnsi="Palatino Linotype"/>
+            <w:sz w:val="20"/>
+            <w:szCs w:val="20"/>
+          </w:rPr>
+          <w:t xml:space="preserve"> of </w:t>
+        </w:r>
+        <w:r>
+          <w:rPr>
+            <w:rFonts w:ascii="Palatino Linotype" w:hAnsi="Palatino Linotype"/>
+            <w:b/>
+            <w:bCs/>
+            <w:sz w:val="20"/>
+            <w:szCs w:val="20"/>
+          </w:rPr>
+          <w:fldChar w:fldCharType="begin"/>
+        </w:r>
+        <w:r>
+          <w:rPr>
+            <w:rFonts w:ascii="Palatino Linotype" w:hAnsi="Palatino Linotype"/>
+            <w:b/>
+            <w:bCs/>
+            <w:sz w:val="20"/>
+            <w:szCs w:val="20"/>
+          </w:rPr>
+          <w:instrText xml:space="preserve"> NUMPAGES  </w:instrText>
+        </w:r>
+        <w:r>
+          <w:rPr>
+            <w:rFonts w:ascii="Palatino Linotype" w:hAnsi="Palatino Linotype"/>
+            <w:b/>
+            <w:bCs/>
+            <w:sz w:val="20"/>
+            <w:szCs w:val="20"/>
+          </w:rPr>
+          <w:fldChar w:fldCharType="separate"/>
+        </w:r>
+        <w:r>
+          <w:rPr>
+            <w:rFonts w:ascii="Palatino Linotype" w:hAnsi="Palatino Linotype"/>
+            <w:b/>
+            <w:bCs/>
+            <w:noProof/>
+            <w:sz w:val="20"/>
+            <w:szCs w:val="20"/>
+          </w:rPr>
+          <w:t>3</w:t>
+        </w:r>
+        <w:r>
+          <w:rPr>
+            <w:rFonts w:ascii="Palatino Linotype" w:hAnsi="Palatino Linotype"/>
+            <w:b/>
+            <w:bCs/>
+            <w:sz w:val="20"/>
+            <w:szCs w:val="20"/>
+          </w:rPr>
+          <w:fldChar w:fldCharType="end"/>
+        </w:r>
+      </w:sdtContent>
+    </w:sdt>
+    <w:r>
+      <w:rPr>
+        <w:rFonts w:ascii="Palatino Linotype" w:hAnsi="Palatino Linotype"/>
+        <w:sz w:val="20"/>
+        <w:szCs w:val="20"/>
+      </w:rPr>
+      <w:t xml:space="preserve"> </w:t>
+    </w:r>
+    <w:r>
+      <w:rPr>
+        <w:rFonts w:ascii="Palatino Linotype" w:hAnsi="Palatino Linotype"/>
+        <w:sz w:val="20"/>
+        <w:szCs w:val="20"/>
+      </w:rPr>
+      <w:t xml:space="preserve">Magistrate Decision – Not Guilty Bond Entry</w:t>
+    </w:r>
+    <w:r>
+      <w:rPr>
+        <w:rFonts w:ascii="Palatino Linotype" w:hAnsi="Palatino Linotype"/>
+        <w:sz w:val="20"/>
+        <w:szCs w:val="20"/>
+      </w:rPr>
+      <w:t xml:space="preserve"> 21CRB01268</w:t>
+    </w:r>
+  </w:p>
   <w:p>
     <w:pPr>
       <w:tabs>
@@ -2185,49 +2437,16 @@
         <w:szCs w:val="20"/>
       </w:rPr>
     </w:pPr>
-    <w:r>
-      <w:rPr>
-        <w:rFonts w:ascii="Palatino Linotype" w:hAnsi="Palatino Linotype"/>
-        <w:sz w:val="20"/>
-        <w:szCs w:val="20"/>
-      </w:rPr>
-      <w:t xml:space="preserve"/>
-    </w:r>
-    <w:r>
-      <w:rPr>
-        <w:rFonts w:ascii="Palatino Linotype" w:hAnsi="Palatino Linotype"/>
-        <w:sz w:val="20"/>
-        <w:szCs w:val="20"/>
-      </w:rPr>
-      <w:t xml:space="preserve">Not Guilty </w:t>
-    </w:r>
-    <w:r>
-      <w:rPr>
-        <w:rFonts w:ascii="Palatino Linotype" w:hAnsi="Palatino Linotype"/>
-        <w:sz w:val="20"/>
-        <w:szCs w:val="20"/>
-      </w:rPr>
-      <w:t xml:space="preserve">Bond Judgment Entry</w:t>
-    </w:r>
-    <w:r>
-      <w:rPr>
-        <w:rFonts w:ascii="Palatino Linotype" w:hAnsi="Palatino Linotype"/>
-        <w:sz w:val="20"/>
-        <w:szCs w:val="20"/>
-      </w:rPr>
-      <w:t xml:space="preserve"/>
-    </w:r>
-    <w:r>
-      <w:t xml:space="preserve"> </w:t>
-    </w:r>
-    <w:r>
-      <w:rPr>
-        <w:rFonts w:ascii="Palatino Linotype" w:hAnsi="Palatino Linotype"/>
-        <w:sz w:val="20"/>
-        <w:szCs w:val="20"/>
-      </w:rPr>
-      <w:t xml:space="preserve">21CRB01268</w:t>
-    </w:r>
+  </w:p>
+</w:ftr>
+</file>
+
+<file path=word/footer3.xml><?xml version="1.0" encoding="utf-8"?>
+<w:ftr xmlns:wpc="http://schemas.microsoft.com/office/word/2010/wordprocessingCanvas" xmlns:mc="http://schemas.openxmlformats.org/markup-compatibility/2006" xmlns:o="urn:schemas-microsoft-com:office:office" xmlns:r="http://schemas.openxmlformats.org/officeDocument/2006/relationships" xmlns:m="http://schemas.openxmlformats.org/officeDocument/2006/math" xmlns:v="urn:schemas-microsoft-com:vml" xmlns:wp14="http://schemas.microsoft.com/office/word/2010/wordprocessingDrawing" xmlns:wp="http://schemas.openxmlformats.org/drawingml/2006/wordprocessingDrawing" xmlns:w10="urn:schemas-microsoft-com:office:word" xmlns:w="http://schemas.openxmlformats.org/wordprocessingml/2006/main" xmlns:w14="http://schemas.microsoft.com/office/word/2010/wordml" xmlns:wpg="http://schemas.microsoft.com/office/word/2010/wordprocessingGroup" xmlns:wpi="http://schemas.microsoft.com/office/word/2010/wordprocessingInk" xmlns:wne="http://schemas.microsoft.com/office/word/2006/wordml" xmlns:wps="http://schemas.microsoft.com/office/word/2010/wordprocessingShape" mc:Ignorable="w14 wp14">
+  <w:p>
+    <w:pPr>
+      <w:pStyle w:val="Footer"/>
+    </w:pPr>
   </w:p>
 </w:ftr>
 </file>
@@ -2256,6 +2475,16 @@
   <w:p>
     <w:pPr>
       <w:pStyle w:val="Header"/>
+    </w:pPr>
+  </w:p>
+</w:hdr>
+</file>
+
+<file path=word/header2.xml><?xml version="1.0" encoding="utf-8"?>
+<w:hdr xmlns:wpc="http://schemas.microsoft.com/office/word/2010/wordprocessingCanvas" xmlns:mc="http://schemas.openxmlformats.org/markup-compatibility/2006" xmlns:o="urn:schemas-microsoft-com:office:office" xmlns:r="http://schemas.openxmlformats.org/officeDocument/2006/relationships" xmlns:m="http://schemas.openxmlformats.org/officeDocument/2006/math" xmlns:v="urn:schemas-microsoft-com:vml" xmlns:wp14="http://schemas.microsoft.com/office/word/2010/wordprocessingDrawing" xmlns:wp="http://schemas.openxmlformats.org/drawingml/2006/wordprocessingDrawing" xmlns:w10="urn:schemas-microsoft-com:office:word" xmlns:w="http://schemas.openxmlformats.org/wordprocessingml/2006/main" xmlns:w14="http://schemas.microsoft.com/office/word/2010/wordml" xmlns:wpg="http://schemas.microsoft.com/office/word/2010/wordprocessingGroup" xmlns:wpi="http://schemas.microsoft.com/office/word/2010/wordprocessingInk" xmlns:wne="http://schemas.microsoft.com/office/word/2006/wordml" xmlns:wps="http://schemas.microsoft.com/office/word/2010/wordprocessingShape" mc:Ignorable="w14 wp14">
+  <w:p>
+    <w:pPr>
+      <w:pStyle w:val="Header"/>
       <w:jc w:val="center"/>
       <w:rPr>
         <w:b/>
@@ -2271,6 +2500,16 @@
       </w:rPr>
       <w:t>IN THE DELAWARE MUNICIPAL COURT</w:t>
     </w:r>
+  </w:p>
+</w:hdr>
+</file>
+
+<file path=word/header3.xml><?xml version="1.0" encoding="utf-8"?>
+<w:hdr xmlns:wpc="http://schemas.microsoft.com/office/word/2010/wordprocessingCanvas" xmlns:mc="http://schemas.openxmlformats.org/markup-compatibility/2006" xmlns:o="urn:schemas-microsoft-com:office:office" xmlns:r="http://schemas.openxmlformats.org/officeDocument/2006/relationships" xmlns:m="http://schemas.openxmlformats.org/officeDocument/2006/math" xmlns:v="urn:schemas-microsoft-com:vml" xmlns:wp14="http://schemas.microsoft.com/office/word/2010/wordprocessingDrawing" xmlns:wp="http://schemas.openxmlformats.org/drawingml/2006/wordprocessingDrawing" xmlns:w10="urn:schemas-microsoft-com:office:word" xmlns:w="http://schemas.openxmlformats.org/wordprocessingml/2006/main" xmlns:w14="http://schemas.microsoft.com/office/word/2010/wordml" xmlns:wpg="http://schemas.microsoft.com/office/word/2010/wordprocessingGroup" xmlns:wpi="http://schemas.microsoft.com/office/word/2010/wordprocessingInk" xmlns:wne="http://schemas.microsoft.com/office/word/2006/wordml" xmlns:wps="http://schemas.microsoft.com/office/word/2010/wordprocessingShape" mc:Ignorable="w14 wp14">
+  <w:p>
+    <w:pPr>
+      <w:pStyle w:val="Header"/>
+    </w:pPr>
   </w:p>
 </w:hdr>
 </file>
@@ -4085,4 +4324,16 @@
   <a:objectDefaults/>
   <a:extraClrSchemeLst/>
 </a:theme>
+</file>
+
+<file path=customXml/item1.xml><?xml version="1.0" encoding="utf-8"?>
+<b:Sources xmlns:b="http://schemas.openxmlformats.org/officeDocument/2006/bibliography" xmlns="http://schemas.openxmlformats.org/officeDocument/2006/bibliography" SelectedStyle="\APA.XSL" StyleName="APA"/>
+</file>
+
+<file path=customXml/itemProps1.xml><?xml version="1.0" encoding="utf-8"?>
+<ds:datastoreItem xmlns:ds="http://schemas.openxmlformats.org/officeDocument/2006/customXml" ds:itemID="{092A194E-E2CE-47DE-854F-4CC084C4777E}">
+  <ds:schemaRefs>
+    <ds:schemaRef ds:uri="http://schemas.openxmlformats.org/officeDocument/2006/bibliography"/>
+  </ds:schemaRefs>
+</ds:datastoreItem>
 </file>
</xml_diff>

<commit_message>
Add Comm Control service to templates (not LEAP)
</commit_message>
<xml_diff>
--- a/resources/Saved/21CRB01268_Not Guilty Bond Dialog.docx
+++ b/resources/Saved/21CRB01268_Not Guilty Bond Dialog.docx
@@ -160,13 +160,23 @@
           <w:szCs w:val="20"/>
         </w:rPr>
       </w:pPr>
-      <w:r>
-        <w:rPr>
-          <w:rFonts w:ascii="Palatino Linotype" w:hAnsi="Palatino Linotype"/>
-          <w:sz w:val="20"/>
-          <w:szCs w:val="20"/>
-        </w:rPr>
-        <w:t>vs.</w:t>
+      <w:proofErr w:type="gramStart"/>
+      <w:r>
+        <w:rPr>
+          <w:rFonts w:ascii="Palatino Linotype" w:hAnsi="Palatino Linotype"/>
+          <w:sz w:val="20"/>
+          <w:szCs w:val="20"/>
+        </w:rPr>
+        <w:t>vs</w:t>
+      </w:r>
+      <w:proofErr w:type="gramEnd"/>
+      <w:r>
+        <w:rPr>
+          <w:rFonts w:ascii="Palatino Linotype" w:hAnsi="Palatino Linotype"/>
+          <w:sz w:val="20"/>
+          <w:szCs w:val="20"/>
+        </w:rPr>
+        <w:t>.</w:t>
       </w:r>
       <w:r>
         <w:rPr>
@@ -382,6 +392,7 @@
           <w:szCs w:val="20"/>
         </w:rPr>
       </w:pPr>
+      <w:proofErr w:type="gramStart"/>
       <w:r>
         <w:rPr>
           <w:rFonts w:ascii="Palatino Linotype" w:hAnsi="Palatino Linotype"/>
@@ -390,6 +401,7 @@
         </w:rPr>
         <w:t>Defendant.</w:t>
       </w:r>
+      <w:proofErr w:type="gramEnd"/>
       <w:r>
         <w:rPr>
           <w:rFonts w:ascii="Palatino Linotype" w:hAnsi="Palatino Linotype"/>
@@ -487,7 +499,7 @@
           <w:szCs w:val="20"/>
           <w:u w:val="single"/>
         </w:rPr>
-        <w:t>JUDGMENT ENTRY</w:t>
+        <w:t xml:space="preserve">JUDGMENT ENTRY</w:t>
       </w:r>
     </w:p>
     <w:p>
@@ -605,7 +617,7 @@
           <w:sz w:val="20"/>
           <w:szCs w:val="20"/>
         </w:rPr>
-        <w:t xml:space="preserve"> on February 12, 2022</w:t>
+        <w:t xml:space="preserve"> on February 23, 2022</w:t>
       </w:r>
       <w:r>
         <w:rPr>
@@ -666,8 +678,6 @@
         </w:rPr>
         <w:t xml:space="preserve"/>
       </w:r>
-      <w:bookmarkStart w:id="0" w:name="_GoBack"/>
-      <w:bookmarkEnd w:id="0"/>
       <w:r>
         <w:rPr>
           <w:rFonts w:ascii="Palatino Linotype" w:hAnsi="Palatino Linotype"/>
@@ -714,19 +724,28 @@
           <w:sz w:val="20"/>
           <w:szCs w:val="20"/>
         </w:rPr>
-        <w:t xml:space="preserve">. </w:t>
+        <w:t>.</w:t>
       </w:r>
     </w:p>
     <w:p>
       <w:pPr>
-        <w:spacing w:line="276" w:lineRule="auto"/>
-        <w:jc w:val="both"/>
-        <w:rPr>
-          <w:rFonts w:ascii="Palatino Linotype" w:hAnsi="Palatino Linotype"/>
-          <w:sz w:val="20"/>
-          <w:szCs w:val="20"/>
-        </w:rPr>
-      </w:pPr>
+        <w:tabs>
+          <w:tab w:val="center" w:pos="4680"/>
+        </w:tabs>
+        <w:rPr>
+          <w:rFonts w:ascii="Palatino Linotype" w:hAnsi="Palatino Linotype"/>
+          <w:sz w:val="20"/>
+          <w:szCs w:val="20"/>
+        </w:rPr>
+      </w:pPr>
+      <w:r>
+        <w:rPr>
+          <w:rFonts w:ascii="Palatino Linotype" w:hAnsi="Palatino Linotype"/>
+          <w:sz w:val="20"/>
+          <w:szCs w:val="20"/>
+        </w:rPr>
+        <w:t xml:space="preserve"> </w:t>
+      </w:r>
     </w:p>
     <w:tbl>
       <w:tblPr>
@@ -1066,13 +1085,109 @@
     </w:tbl>
     <w:p>
       <w:pPr>
+        <w:tabs>
+          <w:tab w:val="center" w:pos="4680"/>
+        </w:tabs>
+        <w:spacing w:before="240"/>
         <w:jc w:val="both"/>
         <w:rPr>
           <w:rFonts w:ascii="Palatino Linotype" w:hAnsi="Palatino Linotype"/>
-          <w:sz w:val="20"/>
-          <w:szCs w:val="20"/>
-        </w:rPr>
-      </w:pPr>
+          <w:bCs/>
+          <w:sz w:val="20"/>
+          <w:szCs w:val="20"/>
+        </w:rPr>
+      </w:pPr>
+      <w:r>
+        <w:rPr>
+          <w:rFonts w:ascii="Palatino Linotype" w:hAnsi="Palatino Linotype"/>
+          <w:sz w:val="20"/>
+          <w:szCs w:val="20"/>
+        </w:rPr>
+        <w:tab/>
+        <w:t xml:space="preserve">     </w:t>
+      </w:r>
+      <w:r>
+        <w:rPr>
+          <w:rFonts w:ascii="Palatino Linotype" w:hAnsi="Palatino Linotype"/>
+          <w:sz w:val="20"/>
+          <w:szCs w:val="20"/>
+        </w:rPr>
+        <w:t xml:space="preserve">The Court </w:t>
+      </w:r>
+      <w:r>
+        <w:rPr>
+          <w:rFonts w:ascii="Palatino Linotype" w:hAnsi="Palatino Linotype"/>
+          <w:bCs/>
+          <w:sz w:val="20"/>
+          <w:szCs w:val="20"/>
+        </w:rPr>
+        <w:t>finds that the below-ordered conditions will not obstru</w:t>
+      </w:r>
+      <w:r>
+        <w:rPr>
+          <w:rFonts w:ascii="Palatino Linotype" w:hAnsi="Palatino Linotype"/>
+          <w:bCs/>
+          <w:sz w:val="20"/>
+          <w:szCs w:val="20"/>
+        </w:rPr>
+        <w:t>ct the criminal justice process</w:t>
+      </w:r>
+      <w:r>
+        <w:rPr>
+          <w:rFonts w:ascii="Palatino Linotype" w:hAnsi="Palatino Linotype"/>
+          <w:bCs/>
+          <w:sz w:val="20"/>
+          <w:szCs w:val="20"/>
+        </w:rPr>
+        <w:t xml:space="preserve"> and are the least restrictive means of assuring Defendant’s appearance in Court and the protection </w:t>
+      </w:r>
+      <w:r>
+        <w:rPr>
+          <w:rFonts w:ascii="Palatino Linotype" w:hAnsi="Palatino Linotype"/>
+          <w:bCs/>
+          <w:sz w:val="20"/>
+          <w:szCs w:val="20"/>
+        </w:rPr>
+        <w:t>and safety of</w:t>
+      </w:r>
+      <w:r>
+        <w:rPr>
+          <w:rFonts w:ascii="Palatino Linotype" w:hAnsi="Palatino Linotype"/>
+          <w:bCs/>
+          <w:sz w:val="20"/>
+          <w:szCs w:val="20"/>
+        </w:rPr>
+        <w:t xml:space="preserve"> the community.  In determining the type and amount of bail, the Court considered each of the enumerated factors in Crim. R. 46(C</w:t>
+      </w:r>
+      <w:proofErr w:type="gramStart"/>
+      <w:r>
+        <w:rPr>
+          <w:rFonts w:ascii="Palatino Linotype" w:hAnsi="Palatino Linotype"/>
+          <w:bCs/>
+          <w:sz w:val="20"/>
+          <w:szCs w:val="20"/>
+        </w:rPr>
+        <w:t>)</w:t>
+      </w:r>
+      <w:r>
+        <w:rPr>
+          <w:rFonts w:ascii="Palatino Linotype" w:hAnsi="Palatino Linotype"/>
+          <w:bCs/>
+          <w:color w:val="FF0000"/>
+          <w:sz w:val="20"/>
+          <w:szCs w:val="20"/>
+        </w:rPr>
+        <w:t xml:space="preserve"/>
+      </w:r>
+      <w:r>
+        <w:rPr>
+          <w:rFonts w:ascii="Palatino Linotype" w:hAnsi="Palatino Linotype"/>
+          <w:bCs/>
+          <w:sz w:val="20"/>
+          <w:szCs w:val="20"/>
+        </w:rPr>
+        <w:t xml:space="preserve">.</w:t>
+      </w:r>
     </w:p>
     <w:p>
       <w:pPr>
@@ -1090,93 +1205,12 @@
       <w:r>
         <w:rPr>
           <w:rFonts w:ascii="Palatino Linotype" w:hAnsi="Palatino Linotype"/>
-          <w:sz w:val="20"/>
-          <w:szCs w:val="20"/>
-        </w:rPr>
-        <w:tab/>
-        <w:t xml:space="preserve">     </w:t>
-      </w:r>
-      <w:r>
-        <w:rPr>
-          <w:rFonts w:ascii="Palatino Linotype" w:hAnsi="Palatino Linotype"/>
-          <w:sz w:val="20"/>
-          <w:szCs w:val="20"/>
-        </w:rPr>
-        <w:t xml:space="preserve">The Court </w:t>
-      </w:r>
-      <w:r>
-        <w:rPr>
-          <w:rFonts w:ascii="Palatino Linotype" w:hAnsi="Palatino Linotype"/>
-          <w:bCs/>
-          <w:sz w:val="20"/>
-          <w:szCs w:val="20"/>
-        </w:rPr>
-        <w:t>finds that the below-ordered conditions will not obstru</w:t>
-      </w:r>
-      <w:r>
-        <w:rPr>
-          <w:rFonts w:ascii="Palatino Linotype" w:hAnsi="Palatino Linotype"/>
-          <w:bCs/>
-          <w:sz w:val="20"/>
-          <w:szCs w:val="20"/>
-        </w:rPr>
-        <w:t>ct the criminal justice process</w:t>
-      </w:r>
-      <w:r>
-        <w:rPr>
-          <w:rFonts w:ascii="Palatino Linotype" w:hAnsi="Palatino Linotype"/>
-          <w:bCs/>
-          <w:sz w:val="20"/>
-          <w:szCs w:val="20"/>
-        </w:rPr>
-        <w:t xml:space="preserve"> and are the least restrictive means of assuring Defendant’s appearance in Court and the protection </w:t>
-      </w:r>
-      <w:r>
-        <w:rPr>
-          <w:rFonts w:ascii="Palatino Linotype" w:hAnsi="Palatino Linotype"/>
-          <w:bCs/>
-          <w:sz w:val="20"/>
-          <w:szCs w:val="20"/>
-        </w:rPr>
-        <w:t>and safety of</w:t>
-      </w:r>
-      <w:r>
-        <w:rPr>
-          <w:rFonts w:ascii="Palatino Linotype" w:hAnsi="Palatino Linotype"/>
-          <w:bCs/>
-          <w:sz w:val="20"/>
-          <w:szCs w:val="20"/>
-        </w:rPr>
-        <w:t xml:space="preserve"> the community.  In determining the type and amount of bail, the Court considered each of the enumerated factors in Crim. R. 46(C</w:t>
-      </w:r>
-      <w:proofErr w:type="gramStart"/>
-      <w:r>
-        <w:rPr>
-          <w:rFonts w:ascii="Palatino Linotype" w:hAnsi="Palatino Linotype"/>
-          <w:bCs/>
-          <w:sz w:val="20"/>
-          <w:szCs w:val="20"/>
-        </w:rPr>
-        <w:t>)</w:t>
-      </w:r>
-      <w:r>
-        <w:rPr>
-          <w:rFonts w:ascii="Palatino Linotype" w:hAnsi="Palatino Linotype"/>
           <w:bCs/>
           <w:color w:val="FF0000"/>
           <w:sz w:val="20"/>
           <w:szCs w:val="20"/>
         </w:rPr>
         <w:t xml:space="preserve"/>
-      </w:r>
-      <w:r>
-        <w:rPr>
-          <w:rFonts w:ascii="Palatino Linotype" w:hAnsi="Palatino Linotype"/>
-          <w:bCs/>
-          <w:sz w:val="20"/>
-          <w:szCs w:val="20"/>
-        </w:rPr>
-        <w:t>.</w:t>
       </w:r>
     </w:p>
     <w:p>
@@ -1187,86 +1221,12 @@
         <w:jc w:val="both"/>
         <w:rPr>
           <w:rFonts w:ascii="Palatino Linotype" w:hAnsi="Palatino Linotype"/>
-          <w:bCs/>
-          <w:sz w:val="20"/>
-          <w:szCs w:val="20"/>
-        </w:rPr>
-      </w:pPr>
-    </w:p>
-    <w:p>
-      <w:pPr>
-        <w:tabs>
-          <w:tab w:val="center" w:pos="4680"/>
-        </w:tabs>
-        <w:jc w:val="center"/>
-        <w:rPr>
-          <w:rFonts w:ascii="Palatino Linotype" w:hAnsi="Palatino Linotype"/>
           <w:b/>
           <w:bCs/>
           <w:sz w:val="20"/>
           <w:szCs w:val="20"/>
         </w:rPr>
       </w:pPr>
-      <w:r>
-        <w:rPr>
-          <w:rFonts w:ascii="Palatino Linotype" w:hAnsi="Palatino Linotype"/>
-          <w:b/>
-          <w:bCs/>
-          <w:sz w:val="20"/>
-          <w:szCs w:val="20"/>
-        </w:rPr>
-        <w:t xml:space="preserve">Recognizance (OR) Bond</w:t>
-      </w:r>
-      <w:r>
-        <w:rPr>
-          <w:rFonts w:ascii="Palatino Linotype" w:hAnsi="Palatino Linotype"/>
-          <w:b/>
-          <w:bCs/>
-          <w:sz w:val="20"/>
-          <w:szCs w:val="20"/>
-        </w:rPr>
-        <w:t xml:space="preserve"> Conditions</w:t>
-      </w:r>
-    </w:p>
-    <w:p>
-      <w:pPr>
-        <w:tabs>
-          <w:tab w:val="center" w:pos="4680"/>
-        </w:tabs>
-        <w:jc w:val="center"/>
-        <w:rPr>
-          <w:rFonts w:ascii="Palatino Linotype" w:hAnsi="Palatino Linotype"/>
-          <w:b/>
-          <w:bCs/>
-          <w:sz w:val="20"/>
-          <w:szCs w:val="20"/>
-        </w:rPr>
-      </w:pPr>
-    </w:p>
-    <w:p>
-      <w:pPr>
-        <w:tabs>
-          <w:tab w:val="center" w:pos="4680"/>
-        </w:tabs>
-        <w:jc w:val="both"/>
-        <w:rPr>
-          <w:rFonts w:ascii="Palatino Linotype" w:hAnsi="Palatino Linotype"/>
-          <w:b/>
-          <w:bCs/>
-          <w:sz w:val="20"/>
-          <w:szCs w:val="20"/>
-        </w:rPr>
-      </w:pPr>
-      <w:r>
-        <w:rPr>
-          <w:rFonts w:ascii="Palatino Linotype" w:hAnsi="Palatino Linotype"/>
-          <w:bCs/>
-          <w:color w:val="FF0000"/>
-          <w:sz w:val="20"/>
-          <w:szCs w:val="20"/>
-        </w:rPr>
-        <w:t xml:space="preserve"/>
-      </w:r>
       <w:r>
         <w:rPr>
           <w:rFonts w:ascii="Palatino Linotype" w:hAnsi="Palatino Linotype"/>
@@ -1333,7 +1293,7 @@
           <w:sz w:val="20"/>
           <w:szCs w:val="20"/>
         </w:rPr>
-        <w:t>.</w:t>
+        <w:t xml:space="preserve">.</w:t>
       </w:r>
       <w:r>
         <w:rPr>
@@ -1372,17 +1332,7 @@
           <w:sz w:val="20"/>
           <w:szCs w:val="20"/>
         </w:rPr>
-        <w:t xml:space="preserve">Defendant shall behave lawfully, comply with any protection orders and/or other orders of this Court, and </w:t>
-      </w:r>
-      <w:r>
-        <w:rPr>
-          <w:rFonts w:ascii="Palatino Linotype" w:hAnsi="Palatino Linotype"/>
-          <w:bCs/>
-          <w:sz w:val="20"/>
-          <w:szCs w:val="20"/>
-        </w:rPr>
-        <w:lastRenderedPageBreak/>
-        <w:t>shall maintain contact and cooperation with counsel of record.</w:t>
+        <w:t>Defendant shall behave lawfully, comply with any protection orders and/or other orders of this Court, and shall maintain contact and cooperation with counsel of record.</w:t>
       </w:r>
     </w:p>
     <w:p>
@@ -1517,6 +1467,11 @@
     </w:p>
     <w:p>
       <w:pPr>
+        <w:pStyle w:val="ListParagraph"/>
+        <w:numPr>
+          <w:ilvl w:val="0"/>
+          <w:numId w:val="4"/>
+        </w:numPr>
         <w:tabs>
           <w:tab w:val="center" w:pos="4680"/>
         </w:tabs>
@@ -1532,6 +1487,78 @@
         <w:rPr>
           <w:rFonts w:ascii="Palatino Linotype" w:hAnsi="Palatino Linotype"/>
           <w:bCs/>
+          <w:sz w:val="20"/>
+          <w:szCs w:val="20"/>
+        </w:rPr>
+        <w:t>Prior to release the Defendant shall be fitted by the</w:t>
+      </w:r>
+      <w:r>
+        <w:rPr>
+          <w:rFonts w:ascii="Palatino Linotype" w:hAnsi="Palatino Linotype"/>
+          <w:bCs/>
+          <w:sz w:val="20"/>
+          <w:szCs w:val="20"/>
+        </w:rPr>
+        <w:t xml:space="preserve"> Office of Community Control</w:t>
+      </w:r>
+      <w:r>
+        <w:rPr>
+          <w:rFonts w:ascii="Palatino Linotype" w:hAnsi="Palatino Linotype"/>
+          <w:bCs/>
+          <w:sz w:val="20"/>
+          <w:szCs w:val="20"/>
+        </w:rPr>
+        <w:t xml:space="preserve"> </w:t>
+      </w:r>
+      <w:r>
+        <w:rPr>
+          <w:rFonts w:ascii="Palatino Linotype" w:hAnsi="Palatino Linotype"/>
+          <w:bCs/>
+          <w:sz w:val="20"/>
+          <w:szCs w:val="20"/>
+        </w:rPr>
+        <w:t>for</w:t>
+      </w:r>
+      <w:r>
+        <w:rPr>
+          <w:rFonts w:ascii="Palatino Linotype" w:hAnsi="Palatino Linotype"/>
+          <w:bCs/>
+          <w:sz w:val="20"/>
+          <w:szCs w:val="20"/>
+        </w:rPr>
+        <w:t xml:space="preserve"> the following monitoring</w:t>
+      </w:r>
+      <w:r>
+        <w:rPr>
+          <w:rFonts w:ascii="Palatino Linotype" w:hAnsi="Palatino Linotype"/>
+          <w:bCs/>
+          <w:sz w:val="20"/>
+          <w:szCs w:val="20"/>
+        </w:rPr>
+        <w:t xml:space="preserve"> unit</w:t>
+      </w:r>
+      <w:r>
+        <w:rPr>
+          <w:rFonts w:ascii="Palatino Linotype" w:hAnsi="Palatino Linotype"/>
+          <w:bCs/>
+          <w:sz w:val="20"/>
+          <w:szCs w:val="20"/>
+        </w:rPr>
+        <w:t xml:space="preserve">:</w:t>
+      </w:r>
+      <w:r>
+        <w:rPr>
+          <w:rFonts w:ascii="Palatino Linotype" w:hAnsi="Palatino Linotype"/>
+          <w:bCs/>
+          <w:sz w:val="20"/>
+          <w:szCs w:val="20"/>
+        </w:rPr>
+        <w:t xml:space="preserve"> SCRAM Only.</w:t>
+      </w:r>
+      <w:r>
+        <w:rPr>
+          <w:rFonts w:ascii="Palatino Linotype" w:hAnsi="Palatino Linotype"/>
+          <w:bCs/>
           <w:color w:val="FF0000"/>
           <w:sz w:val="20"/>
           <w:szCs w:val="20"/>
@@ -1557,107 +1584,11 @@
         <w:jc w:val="both"/>
         <w:rPr>
           <w:rFonts w:ascii="Palatino Linotype" w:hAnsi="Palatino Linotype"/>
-          <w:b/>
-          <w:sz w:val="20"/>
-          <w:szCs w:val="20"/>
-          <w:u w:val="single"/>
-        </w:rPr>
-      </w:pPr>
-      <w:r>
-        <w:rPr>
-          <w:rFonts w:ascii="Palatino Linotype" w:hAnsi="Palatino Linotype"/>
-          <w:b/>
-          <w:sz w:val="20"/>
-          <w:szCs w:val="20"/>
-          <w:u w:val="single"/>
-        </w:rPr>
-        <w:t>Vehicle Seizure/Immobilization</w:t>
-      </w:r>
-    </w:p>
-    <w:p>
-      <w:pPr>
-        <w:tabs>
-          <w:tab w:val="center" w:pos="4680"/>
-        </w:tabs>
-        <w:jc w:val="both"/>
-        <w:rPr>
-          <w:rFonts w:ascii="Palatino Linotype" w:hAnsi="Palatino Linotype"/>
-          <w:bCs/>
-          <w:sz w:val="20"/>
-          <w:szCs w:val="20"/>
-        </w:rPr>
-      </w:pPr>
-      <w:r>
-        <w:rPr>
-          <w:rFonts w:ascii="Palatino Linotype" w:hAnsi="Palatino Linotype"/>
-          <w:bCs/>
-          <w:sz w:val="20"/>
-          <w:szCs w:val="20"/>
-        </w:rPr>
-        <w:t xml:space="preserve">A </w:t>
-      </w:r>
-      <w:r>
-        <w:rPr>
-          <w:rFonts w:ascii="Palatino Linotype" w:hAnsi="Palatino Linotype"/>
-          <w:bCs/>
-          <w:sz w:val="20"/>
-          <w:szCs w:val="20"/>
-        </w:rPr>
-        <w:t xml:space="preserve">123 EAF, license plate asfd</w:t>
-      </w:r>
-      <w:r>
-        <w:rPr>
-          <w:rFonts w:ascii="Palatino Linotype" w:hAnsi="Palatino Linotype"/>
-          <w:bCs/>
-          <w:sz w:val="20"/>
-          <w:szCs w:val="20"/>
-        </w:rPr>
-        <w:t>, was seized by law enforcement pursua</w:t>
-      </w:r>
-      <w:r>
-        <w:rPr>
-          <w:rFonts w:ascii="Palatino Linotype" w:hAnsi="Palatino Linotype"/>
-          <w:bCs/>
-          <w:sz w:val="20"/>
-          <w:szCs w:val="20"/>
-        </w:rPr>
-        <w:t>nt to R.C. 4511.195 or 4510.41.</w:t>
-      </w:r>
-      <w:r>
-        <w:rPr>
-          <w:rFonts w:ascii="Palatino Linotype" w:hAnsi="Palatino Linotype"/>
-          <w:bCs/>
-          <w:sz w:val="20"/>
-          <w:szCs w:val="20"/>
-        </w:rPr>
-        <w:t xml:space="preserve"> </w:t>
-      </w:r>
-      <w:r>
-        <w:rPr>
-          <w:rFonts w:ascii="Palatino Linotype" w:hAnsi="Palatino Linotype"/>
-          <w:sz w:val="20"/>
-          <w:szCs w:val="20"/>
-        </w:rPr>
-        <w:t xml:space="preserve">MICHAEL DOUGLAS</w:t>
-      </w:r>
-      <w:r>
-        <w:rPr>
-          <w:rFonts w:ascii="Palatino Linotype" w:hAnsi="Palatino Linotype"/>
-          <w:bCs/>
-          <w:sz w:val="20"/>
-          <w:szCs w:val="20"/>
-        </w:rPr>
-        <w:t xml:space="preserve"> </w:t>
-      </w:r>
-      <w:r>
-        <w:rPr>
-          <w:rFonts w:ascii="Palatino Linotype" w:hAnsi="Palatino Linotype"/>
-          <w:bCs/>
-          <w:sz w:val="20"/>
-          <w:szCs w:val="20"/>
-        </w:rPr>
-        <w:t xml:space="preserve">is the owner of the vehicle.  Owner is subject to tow and storage fees.  The law enforcement agency shall permit the owner/authorized agent to recover vehicle contents.</w:t>
-      </w:r>
+          <w:bCs/>
+          <w:sz w:val="20"/>
+          <w:szCs w:val="20"/>
+        </w:rPr>
+      </w:pPr>
       <w:r>
         <w:rPr>
           <w:rFonts w:ascii="Palatino Linotype" w:hAnsi="Palatino Linotype"/>
@@ -1666,84 +1597,7 @@
           <w:sz w:val="20"/>
           <w:szCs w:val="20"/>
         </w:rPr>
-        <w:t xml:space="preserve"> </w:t>
-      </w:r>
-      <w:r>
-        <w:rPr>
-          <w:rFonts w:ascii="Palatino Linotype" w:hAnsi="Palatino Linotype"/>
-          <w:bCs/>
-          <w:sz w:val="20"/>
-          <w:szCs w:val="20"/>
-        </w:rPr>
-        <w:t xml:space="preserve">  </w:t>
-      </w:r>
-    </w:p>
-    <w:p>
-      <w:pPr>
-        <w:tabs>
-          <w:tab w:val="center" w:pos="4680"/>
-        </w:tabs>
-        <w:jc w:val="both"/>
-        <w:rPr>
-          <w:rFonts w:ascii="Palatino Linotype" w:hAnsi="Palatino Linotype"/>
-          <w:bCs/>
-          <w:sz w:val="20"/>
-          <w:szCs w:val="20"/>
-        </w:rPr>
-      </w:pPr>
-      <w:r>
-        <w:rPr>
-          <w:rFonts w:ascii="Palatino Linotype" w:hAnsi="Palatino Linotype"/>
-          <w:bCs/>
-          <w:sz w:val="20"/>
-          <w:szCs w:val="20"/>
-        </w:rPr>
-        <w:t>Defendant requested that the vehicle be immobilized at Defendant’s reside</w:t>
-      </w:r>
-      <w:r>
-        <w:rPr>
-          <w:rFonts w:ascii="Palatino Linotype" w:hAnsi="Palatino Linotype"/>
-          <w:bCs/>
-          <w:sz w:val="20"/>
-          <w:szCs w:val="20"/>
-        </w:rPr>
-        <w:t xml:space="preserve">nce; the State did not object. </w:t>
-      </w:r>
-      <w:r>
-        <w:rPr>
-          <w:rFonts w:ascii="Palatino Linotype" w:hAnsi="Palatino Linotype"/>
-          <w:bCs/>
-          <w:sz w:val="20"/>
-          <w:szCs w:val="20"/>
-        </w:rPr>
-        <w:t>Upon landowner’s written consent, and after Defendant pays all towing and storage costs, the vehicle shall be immobilized at</w:t>
-      </w:r>
-      <w:r>
-        <w:rPr>
-          <w:rFonts w:ascii="Palatino Linotype" w:hAnsi="Palatino Linotype"/>
-          <w:bCs/>
-          <w:sz w:val="20"/>
-          <w:szCs w:val="20"/>
-        </w:rPr>
-        <w:t xml:space="preserve"> Defendant’s residence</w:t>
-      </w:r>
-      <w:r>
-        <w:rPr>
-          <w:rFonts w:ascii="Palatino Linotype" w:hAnsi="Palatino Linotype"/>
-          <w:bCs/>
-          <w:sz w:val="20"/>
-          <w:szCs w:val="20"/>
-        </w:rPr>
-        <w:t xml:space="preserve">.  If the vehicle is towed to owner’s home, the law enforcement agency</w:t>
-      </w:r>
-      <w:r>
-        <w:rPr>
-          <w:rFonts w:ascii="Palatino Linotype" w:hAnsi="Palatino Linotype"/>
-          <w:bCs/>
-          <w:sz w:val="20"/>
-          <w:szCs w:val="20"/>
-        </w:rPr>
-        <w:t xml:space="preserve"> shall keep the license plates.</w:t>
+        <w:t xml:space="preserve"/>
       </w:r>
       <w:r>
         <w:rPr>
@@ -1753,42 +1607,8 @@
           <w:sz w:val="20"/>
           <w:szCs w:val="20"/>
         </w:rPr>
-        <w:t xml:space="preserve"> </w:t>
-      </w:r>
-      <w:r>
-        <w:rPr>
-          <w:rFonts w:ascii="Palatino Linotype" w:hAnsi="Palatino Linotype"/>
-          <w:bCs/>
-          <w:color w:val="FF0000"/>
-          <w:sz w:val="20"/>
-          <w:szCs w:val="20"/>
-        </w:rPr>
         <w:t xml:space="preserve"/>
       </w:r>
-      <w:r>
-        <w:rPr>
-          <w:rFonts w:ascii="Palatino Linotype" w:hAnsi="Palatino Linotype"/>
-          <w:bCs/>
-          <w:color w:val="FF0000"/>
-          <w:sz w:val="20"/>
-          <w:szCs w:val="20"/>
-        </w:rPr>
-        <w:t xml:space="preserve"/>
-      </w:r>
-    </w:p>
-    <w:p>
-      <w:pPr>
-        <w:tabs>
-          <w:tab w:val="center" w:pos="4680"/>
-        </w:tabs>
-        <w:jc w:val="both"/>
-        <w:rPr>
-          <w:rFonts w:ascii="Palatino Linotype" w:hAnsi="Palatino Linotype"/>
-          <w:bCs/>
-          <w:sz w:val="20"/>
-          <w:szCs w:val="20"/>
-        </w:rPr>
-      </w:pPr>
     </w:p>
     <w:p>
       <w:pPr>
@@ -2027,31 +1847,7 @@
           <w:sz w:val="16"/>
           <w:szCs w:val="16"/>
         </w:rPr>
-        <w:t>Copies served by Dep. Clerk ______</w:t>
-      </w:r>
-      <w:r>
-        <w:rPr>
-          <w:rFonts w:ascii="Palatino Linotype" w:hAnsi="Palatino Linotype"/>
-          <w:sz w:val="16"/>
-          <w:szCs w:val="16"/>
-        </w:rPr>
-        <w:t>___</w:t>
-      </w:r>
-      <w:r>
-        <w:rPr>
-          <w:rFonts w:ascii="Palatino Linotype" w:hAnsi="Palatino Linotype"/>
-          <w:sz w:val="16"/>
-          <w:szCs w:val="16"/>
-        </w:rPr>
-        <w:t xml:space="preserve"> on: </w:t>
-      </w:r>
-      <w:r>
-        <w:rPr>
-          <w:rFonts w:ascii="Palatino Linotype" w:hAnsi="Palatino Linotype"/>
-          <w:sz w:val="16"/>
-          <w:szCs w:val="16"/>
-        </w:rPr>
-        <w:t xml:space="preserve">___ Prosecutor’s Office, ___ MICHAEL DOUGLAS</w:t>
+        <w:t>Copies served by Dep. Clerk ___________ on the following date ___________ to:</w:t>
       </w:r>
     </w:p>
     <w:p>
@@ -2074,6 +1870,92 @@
           <w:szCs w:val="16"/>
         </w:rPr>
       </w:pPr>
+      <w:r>
+        <w:rPr>
+          <w:rFonts w:ascii="Palatino Linotype" w:hAnsi="Palatino Linotype"/>
+          <w:sz w:val="16"/>
+          <w:szCs w:val="16"/>
+        </w:rPr>
+        <w:t xml:space="preserve">Prosecutor’s Office: PS     OM     EM; Defendant’s Attorney: PS     OM     EM; MICHAEL DOUGLAS: PS     OM     EM;</w:t>
+      </w:r>
+    </w:p>
+    <w:p>
+      <w:pPr>
+        <w:tabs>
+          <w:tab w:val="left" w:pos="-1080"/>
+          <w:tab w:val="left" w:pos="-720"/>
+          <w:tab w:val="left" w:pos="0"/>
+          <w:tab w:val="left" w:pos="720"/>
+          <w:tab w:val="left" w:pos="1440"/>
+          <w:tab w:val="left" w:pos="2160"/>
+          <w:tab w:val="left" w:pos="2880"/>
+          <w:tab w:val="left" w:pos="3600"/>
+          <w:tab w:val="left" w:pos="4320"/>
+          <w:tab w:val="left" w:pos="4680"/>
+        </w:tabs>
+        <w:rPr>
+          <w:rFonts w:ascii="Palatino Linotype" w:hAnsi="Palatino Linotype"/>
+          <w:sz w:val="16"/>
+          <w:szCs w:val="16"/>
+        </w:rPr>
+      </w:pPr>
+      <w:r>
+        <w:rPr>
+          <w:rFonts w:ascii="Palatino Linotype" w:hAnsi="Palatino Linotype"/>
+          <w:sz w:val="16"/>
+          <w:szCs w:val="16"/>
+        </w:rPr>
+        <w:t xml:space="preserve">Community Control: PS </w:t>
+      </w:r>
+      <w:r>
+        <w:rPr>
+          <w:rFonts w:ascii="Palatino Linotype" w:hAnsi="Palatino Linotype"/>
+          <w:sz w:val="16"/>
+          <w:szCs w:val="16"/>
+        </w:rPr>
+        <w:tab/>
+      </w:r>
+      <w:proofErr w:type="gramStart"/>
+      <w:r>
+        <w:rPr>
+          <w:rFonts w:ascii="Palatino Linotype" w:hAnsi="Palatino Linotype"/>
+          <w:sz w:val="16"/>
+          <w:szCs w:val="16"/>
+        </w:rPr>
+        <w:t xml:space="preserve">EM;</w:t>
+      </w:r>
+      <w:proofErr w:type="gramEnd"/>
+      <w:r>
+        <w:rPr>
+          <w:rFonts w:ascii="Palatino Linotype" w:hAnsi="Palatino Linotype"/>
+          <w:sz w:val="16"/>
+          <w:szCs w:val="16"/>
+        </w:rPr>
+        <w:t xml:space="preserve"/>
+      </w:r>
+    </w:p>
+    <w:p>
+      <w:pPr>
+        <w:tabs>
+          <w:tab w:val="left" w:pos="-1080"/>
+          <w:tab w:val="left" w:pos="-720"/>
+          <w:tab w:val="left" w:pos="0"/>
+          <w:tab w:val="left" w:pos="720"/>
+          <w:tab w:val="left" w:pos="1440"/>
+          <w:tab w:val="left" w:pos="2160"/>
+          <w:tab w:val="left" w:pos="2880"/>
+          <w:tab w:val="left" w:pos="3600"/>
+          <w:tab w:val="left" w:pos="4320"/>
+          <w:tab w:val="left" w:pos="4680"/>
+        </w:tabs>
+        <w:rPr>
+          <w:rFonts w:ascii="Palatino Linotype" w:hAnsi="Palatino Linotype"/>
+          <w:sz w:val="16"/>
+          <w:szCs w:val="16"/>
+        </w:rPr>
+      </w:pPr>
+      <w:bookmarkStart w:id="0" w:name="_GoBack"/>
+      <w:bookmarkEnd w:id="0"/>
     </w:p>
     <w:sectPr>
       <w:headerReference w:type="even" r:id="rId9"/>
@@ -3242,7 +3124,7 @@
     <w:lsdException w:name="Subtitle" w:semiHidden="0" w:uiPriority="11" w:unhideWhenUsed="0" w:qFormat="1"/>
     <w:lsdException w:name="Strong" w:semiHidden="0" w:uiPriority="22" w:unhideWhenUsed="0" w:qFormat="1"/>
     <w:lsdException w:name="Emphasis" w:semiHidden="0" w:uiPriority="20" w:unhideWhenUsed="0" w:qFormat="1"/>
-    <w:lsdException w:name="Table Grid" w:uiPriority="59"/>
+    <w:lsdException w:name="Table Grid" w:semiHidden="0" w:uiPriority="59" w:unhideWhenUsed="0"/>
     <w:lsdException w:name="Placeholder Text" w:unhideWhenUsed="0"/>
     <w:lsdException w:name="No Spacing" w:semiHidden="0" w:uiPriority="1" w:unhideWhenUsed="0" w:qFormat="1"/>
     <w:lsdException w:name="Light Shading" w:semiHidden="0" w:uiPriority="60" w:unhideWhenUsed="0"/>
@@ -3597,7 +3479,7 @@
     <w:lsdException w:name="Subtitle" w:semiHidden="0" w:uiPriority="11" w:unhideWhenUsed="0" w:qFormat="1"/>
     <w:lsdException w:name="Strong" w:semiHidden="0" w:uiPriority="22" w:unhideWhenUsed="0" w:qFormat="1"/>
     <w:lsdException w:name="Emphasis" w:semiHidden="0" w:uiPriority="20" w:unhideWhenUsed="0" w:qFormat="1"/>
-    <w:lsdException w:name="Table Grid" w:uiPriority="59"/>
+    <w:lsdException w:name="Table Grid" w:semiHidden="0" w:uiPriority="59" w:unhideWhenUsed="0"/>
     <w:lsdException w:name="Placeholder Text" w:unhideWhenUsed="0"/>
     <w:lsdException w:name="No Spacing" w:semiHidden="0" w:uiPriority="1" w:unhideWhenUsed="0" w:qFormat="1"/>
     <w:lsdException w:name="Light Shading" w:semiHidden="0" w:uiPriority="60" w:unhideWhenUsed="0"/>
@@ -4198,7 +4080,7 @@
 </file>
 
 <file path=customXml/itemProps1.xml><?xml version="1.0" encoding="utf-8"?>
-<ds:datastoreItem xmlns:ds="http://schemas.openxmlformats.org/officeDocument/2006/customXml" ds:itemID="{FCE70FC6-990C-406E-B7B8-8B4234F4DAD6}">
+<ds:datastoreItem xmlns:ds="http://schemas.openxmlformats.org/officeDocument/2006/customXml" ds:itemID="{0FE556FD-0D38-4BC5-83F3-685807BF2EEE}">
   <ds:schemaRefs>
     <ds:schemaRef ds:uri="http://schemas.openxmlformats.org/officeDocument/2006/bibliography"/>
   </ds:schemaRefs>

</xml_diff>

<commit_message>
Set to hide FRA_frame if CRB case.
</commit_message>
<xml_diff>
--- a/resources/Saved/21CRB01268_Not Guilty Bond Dialog.docx
+++ b/resources/Saved/21CRB01268_Not Guilty Bond Dialog.docx
@@ -464,6 +464,7 @@
         <w:jc w:val="center"/>
         <w:rPr>
           <w:rFonts w:ascii="Palatino Linotype" w:hAnsi="Palatino Linotype"/>
+          <w:bCs/>
           <w:sz w:val="20"/>
           <w:szCs w:val="20"/>
         </w:rPr>
@@ -477,7 +478,7 @@
           <w:szCs w:val="20"/>
           <w:u w:val="single"/>
         </w:rPr>
-        <w:t>NOT GUILTY PLEA</w:t>
+        <w:t>MAGISTRATE</w:t>
       </w:r>
       <w:r>
         <w:rPr>
@@ -488,7 +489,7 @@
           <w:szCs w:val="20"/>
           <w:u w:val="single"/>
         </w:rPr>
-        <w:t xml:space="preserve"> AND BOND </w:t>
+        <w:t>’S</w:t>
       </w:r>
       <w:r>
         <w:rPr>
@@ -499,7 +500,51 @@
           <w:szCs w:val="20"/>
           <w:u w:val="single"/>
         </w:rPr>
-        <w:t xml:space="preserve">JUDGMENT ENTRY</w:t>
+        <w:t xml:space="preserve"> </w:t>
+      </w:r>
+      <w:r>
+        <w:rPr>
+          <w:rFonts w:ascii="Palatino Linotype" w:hAnsi="Palatino Linotype"/>
+          <w:b/>
+          <w:bCs/>
+          <w:sz w:val="20"/>
+          <w:szCs w:val="20"/>
+          <w:u w:val="single"/>
+        </w:rPr>
+        <w:t>DECISION</w:t>
+      </w:r>
+      <w:r>
+        <w:rPr>
+          <w:rFonts w:ascii="Palatino Linotype" w:hAnsi="Palatino Linotype"/>
+          <w:b/>
+          <w:bCs/>
+          <w:sz w:val="20"/>
+          <w:szCs w:val="20"/>
+          <w:u w:val="single"/>
+        </w:rPr>
+        <w:t xml:space="preserve"> – </w:t>
+      </w:r>
+      <w:r>
+        <w:rPr>
+          <w:rFonts w:ascii="Palatino Linotype" w:hAnsi="Palatino Linotype"/>
+          <w:b/>
+          <w:bCs/>
+          <w:sz w:val="20"/>
+          <w:szCs w:val="20"/>
+          <w:u w:val="single"/>
+        </w:rPr>
+        <w:t xml:space="preserve">NOT GUILTY PLEA</w:t>
+      </w:r>
+      <w:r>
+        <w:rPr>
+          <w:rFonts w:ascii="Palatino Linotype" w:hAnsi="Palatino Linotype"/>
+          <w:b/>
+          <w:bCs/>
+          <w:sz w:val="20"/>
+          <w:szCs w:val="20"/>
+          <w:u w:val="single"/>
+        </w:rPr>
+        <w:t xml:space="preserve"> AND BOND ENTRY</w:t>
       </w:r>
     </w:p>
     <w:p>
@@ -1424,6 +1469,63 @@
         </w:rPr>
         <w:t xml:space="preserve"/>
       </w:r>
+    </w:p>
+    <w:p>
+      <w:pPr>
+        <w:pStyle w:val="ListParagraph"/>
+        <w:numPr>
+          <w:ilvl w:val="0"/>
+          <w:numId w:val="6"/>
+        </w:numPr>
+        <w:tabs>
+          <w:tab w:val="center" w:pos="4680"/>
+        </w:tabs>
+        <w:jc w:val="both"/>
+        <w:rPr>
+          <w:rFonts w:ascii="Palatino Linotype" w:hAnsi="Palatino Linotype"/>
+          <w:bCs/>
+          <w:sz w:val="20"/>
+          <w:szCs w:val="20"/>
+        </w:rPr>
+      </w:pPr>
+      <w:r>
+        <w:rPr>
+          <w:rFonts w:ascii="Palatino Linotype" w:hAnsi="Palatino Linotype"/>
+          <w:bCs/>
+          <w:sz w:val="20"/>
+          <w:szCs w:val="20"/>
+        </w:rPr>
+        <w:t>Defendant shall have no contact with</w:t>
+      </w:r>
+      <w:r>
+        <w:rPr>
+          <w:rFonts w:ascii="Palatino Linotype" w:hAnsi="Palatino Linotype"/>
+          <w:bCs/>
+          <w:sz w:val="20"/>
+          <w:szCs w:val="20"/>
+        </w:rPr>
+        <w:t xml:space="preserve"> </w:t>
+      </w:r>
+      <w:r>
+        <w:rPr>
+          <w:rFonts w:ascii="Palatino Linotype" w:hAnsi="Palatino Linotype"/>
+          <w:b/>
+          <w:bCs/>
+          <w:sz w:val="20"/>
+          <w:szCs w:val="20"/>
+          <w:u w:val="single"/>
+        </w:rPr>
+        <w:t xml:space="preserve">red</w:t>
+      </w:r>
+      <w:r>
+        <w:rPr>
+          <w:rFonts w:ascii="Palatino Linotype" w:hAnsi="Palatino Linotype"/>
+          <w:bCs/>
+          <w:sz w:val="20"/>
+          <w:szCs w:val="20"/>
+        </w:rPr>
+        <w:t xml:space="preserve">. Contact includes, but is not limited to, landline, cordless, cellular or digital telephone; text; instant messaging; fax; e-mail; voicemail; delivery service; social media; blogging; writings; electronic communications; posting a message; or communications by any other means directly or through another person.</w:t>
+      </w:r>
       <w:r>
         <w:rPr>
           <w:rFonts w:ascii="Palatino Linotype" w:hAnsi="Palatino Linotype"/>
@@ -1490,70 +1592,16 @@
           <w:sz w:val="20"/>
           <w:szCs w:val="20"/>
         </w:rPr>
-        <w:t>Prior to release the Defendant shall be fitted by the</w:t>
-      </w:r>
-      <w:r>
-        <w:rPr>
-          <w:rFonts w:ascii="Palatino Linotype" w:hAnsi="Palatino Linotype"/>
-          <w:bCs/>
-          <w:sz w:val="20"/>
-          <w:szCs w:val="20"/>
-        </w:rPr>
-        <w:t xml:space="preserve"> Office of Community Control</w:t>
-      </w:r>
-      <w:r>
-        <w:rPr>
-          <w:rFonts w:ascii="Palatino Linotype" w:hAnsi="Palatino Linotype"/>
-          <w:bCs/>
-          <w:sz w:val="20"/>
-          <w:szCs w:val="20"/>
-        </w:rPr>
-        <w:t xml:space="preserve"> </w:t>
-      </w:r>
-      <w:r>
-        <w:rPr>
-          <w:rFonts w:ascii="Palatino Linotype" w:hAnsi="Palatino Linotype"/>
-          <w:bCs/>
-          <w:sz w:val="20"/>
-          <w:szCs w:val="20"/>
-        </w:rPr>
-        <w:t>for</w:t>
-      </w:r>
-      <w:r>
-        <w:rPr>
-          <w:rFonts w:ascii="Palatino Linotype" w:hAnsi="Palatino Linotype"/>
-          <w:bCs/>
-          <w:sz w:val="20"/>
-          <w:szCs w:val="20"/>
-        </w:rPr>
-        <w:t xml:space="preserve"> the following monitoring</w:t>
-      </w:r>
-      <w:r>
-        <w:rPr>
-          <w:rFonts w:ascii="Palatino Linotype" w:hAnsi="Palatino Linotype"/>
-          <w:bCs/>
-          <w:sz w:val="20"/>
-          <w:szCs w:val="20"/>
-        </w:rPr>
-        <w:t xml:space="preserve"> unit</w:t>
-      </w:r>
-      <w:r>
-        <w:rPr>
-          <w:rFonts w:ascii="Palatino Linotype" w:hAnsi="Palatino Linotype"/>
-          <w:bCs/>
-          <w:sz w:val="20"/>
-          <w:szCs w:val="20"/>
-        </w:rPr>
-        <w:t xml:space="preserve">:</w:t>
-      </w:r>
-      <w:r>
-        <w:rPr>
-          <w:rFonts w:ascii="Palatino Linotype" w:hAnsi="Palatino Linotype"/>
-          <w:bCs/>
-          <w:sz w:val="20"/>
-          <w:szCs w:val="20"/>
-        </w:rPr>
-        <w:t xml:space="preserve"> SCRAM Only.</w:t>
+        <w:t xml:space="preserve">Defendant shall report to the Specialized Docket Coordinator to complete screening for admission to </w:t>
+      </w:r>
+      <w:r>
+        <w:rPr>
+          <w:rFonts w:ascii="Palatino Linotype" w:hAnsi="Palatino Linotype"/>
+          <w:bCs/>
+          <w:sz w:val="20"/>
+          <w:szCs w:val="20"/>
+        </w:rPr>
+        <w:t xml:space="preserve">OVI Docket.</w:t>
       </w:r>
       <w:r>
         <w:rPr>
@@ -1578,6 +1626,11 @@
     </w:p>
     <w:p>
       <w:pPr>
+        <w:pStyle w:val="ListParagraph"/>
+        <w:numPr>
+          <w:ilvl w:val="0"/>
+          <w:numId w:val="4"/>
+        </w:numPr>
         <w:tabs>
           <w:tab w:val="center" w:pos="4680"/>
         </w:tabs>
@@ -1593,11 +1646,187 @@
         <w:rPr>
           <w:rFonts w:ascii="Palatino Linotype" w:hAnsi="Palatino Linotype"/>
           <w:bCs/>
+          <w:sz w:val="20"/>
+          <w:szCs w:val="20"/>
+        </w:rPr>
+        <w:t>Prior to release the Defendant shall be fitted by the</w:t>
+      </w:r>
+      <w:r>
+        <w:rPr>
+          <w:rFonts w:ascii="Palatino Linotype" w:hAnsi="Palatino Linotype"/>
+          <w:bCs/>
+          <w:sz w:val="20"/>
+          <w:szCs w:val="20"/>
+        </w:rPr>
+        <w:t xml:space="preserve"> Office of Community Control</w:t>
+      </w:r>
+      <w:r>
+        <w:rPr>
+          <w:rFonts w:ascii="Palatino Linotype" w:hAnsi="Palatino Linotype"/>
+          <w:bCs/>
+          <w:sz w:val="20"/>
+          <w:szCs w:val="20"/>
+        </w:rPr>
+        <w:t xml:space="preserve"> </w:t>
+      </w:r>
+      <w:r>
+        <w:rPr>
+          <w:rFonts w:ascii="Palatino Linotype" w:hAnsi="Palatino Linotype"/>
+          <w:bCs/>
+          <w:sz w:val="20"/>
+          <w:szCs w:val="20"/>
+        </w:rPr>
+        <w:t>for</w:t>
+      </w:r>
+      <w:r>
+        <w:rPr>
+          <w:rFonts w:ascii="Palatino Linotype" w:hAnsi="Palatino Linotype"/>
+          <w:bCs/>
+          <w:sz w:val="20"/>
+          <w:szCs w:val="20"/>
+        </w:rPr>
+        <w:t xml:space="preserve"> the following monitoring</w:t>
+      </w:r>
+      <w:r>
+        <w:rPr>
+          <w:rFonts w:ascii="Palatino Linotype" w:hAnsi="Palatino Linotype"/>
+          <w:bCs/>
+          <w:sz w:val="20"/>
+          <w:szCs w:val="20"/>
+        </w:rPr>
+        <w:t xml:space="preserve"> unit</w:t>
+      </w:r>
+      <w:r>
+        <w:rPr>
+          <w:rFonts w:ascii="Palatino Linotype" w:hAnsi="Palatino Linotype"/>
+          <w:bCs/>
+          <w:sz w:val="20"/>
+          <w:szCs w:val="20"/>
+        </w:rPr>
+        <w:t xml:space="preserve">:</w:t>
+      </w:r>
+      <w:r>
+        <w:rPr>
+          <w:rFonts w:ascii="Palatino Linotype" w:hAnsi="Palatino Linotype"/>
+          <w:bCs/>
+          <w:sz w:val="20"/>
+          <w:szCs w:val="20"/>
+        </w:rPr>
+        <w:t xml:space="preserve"> GPS Only.</w:t>
+      </w:r>
+      <w:r>
+        <w:rPr>
+          <w:rFonts w:ascii="Palatino Linotype" w:hAnsi="Palatino Linotype"/>
+          <w:bCs/>
           <w:color w:val="FF0000"/>
           <w:sz w:val="20"/>
           <w:szCs w:val="20"/>
         </w:rPr>
         <w:t xml:space="preserve"/>
+      </w:r>
+      <w:r>
+        <w:rPr>
+          <w:rFonts w:ascii="Palatino Linotype" w:hAnsi="Palatino Linotype"/>
+          <w:bCs/>
+          <w:color w:val="FF0000"/>
+          <w:sz w:val="20"/>
+          <w:szCs w:val="20"/>
+        </w:rPr>
+        <w:t xml:space="preserve"/>
+      </w:r>
+    </w:p>
+    <w:p>
+      <w:pPr>
+        <w:tabs>
+          <w:tab w:val="center" w:pos="4680"/>
+        </w:tabs>
+        <w:jc w:val="both"/>
+        <w:rPr>
+          <w:rFonts w:ascii="Palatino Linotype" w:hAnsi="Palatino Linotype"/>
+          <w:bCs/>
+          <w:sz w:val="20"/>
+          <w:szCs w:val="20"/>
+        </w:rPr>
+      </w:pPr>
+      <w:r>
+        <w:rPr>
+          <w:rFonts w:ascii="Palatino Linotype" w:hAnsi="Palatino Linotype"/>
+          <w:bCs/>
+          <w:color w:val="FF0000"/>
+          <w:sz w:val="20"/>
+          <w:szCs w:val="20"/>
+        </w:rPr>
+        <w:t xml:space="preserve"/>
+      </w:r>
+      <w:r>
+        <w:rPr>
+          <w:rFonts w:ascii="Palatino Linotype" w:hAnsi="Palatino Linotype"/>
+          <w:bCs/>
+          <w:color w:val="FF0000"/>
+          <w:sz w:val="20"/>
+          <w:szCs w:val="20"/>
+        </w:rPr>
+        <w:t xml:space="preserve"/>
+      </w:r>
+    </w:p>
+    <w:p>
+      <w:pPr>
+        <w:tabs>
+          <w:tab w:val="center" w:pos="4680"/>
+        </w:tabs>
+        <w:jc w:val="both"/>
+        <w:rPr>
+          <w:rFonts w:ascii="Palatino Linotype" w:hAnsi="Palatino Linotype"/>
+          <w:b/>
+          <w:bCs/>
+          <w:sz w:val="20"/>
+          <w:szCs w:val="20"/>
+          <w:u w:val="single"/>
+        </w:rPr>
+      </w:pPr>
+      <w:r>
+        <w:rPr>
+          <w:rFonts w:ascii="Palatino Linotype" w:hAnsi="Palatino Linotype"/>
+          <w:b/>
+          <w:bCs/>
+          <w:sz w:val="20"/>
+          <w:szCs w:val="20"/>
+          <w:u w:val="single"/>
+        </w:rPr>
+        <w:t>Other Conditions</w:t>
+      </w:r>
+    </w:p>
+    <w:p>
+      <w:pPr>
+        <w:tabs>
+          <w:tab w:val="center" w:pos="4680"/>
+        </w:tabs>
+        <w:jc w:val="both"/>
+        <w:rPr>
+          <w:rFonts w:ascii="Palatino Linotype" w:hAnsi="Palatino Linotype"/>
+          <w:bCs/>
+          <w:color w:val="FF0000"/>
+          <w:sz w:val="20"/>
+          <w:szCs w:val="20"/>
+        </w:rPr>
+      </w:pPr>
+      <w:r>
+        <w:rPr>
+          <w:rFonts w:ascii="Palatino Linotype" w:hAnsi="Palatino Linotype"/>
+          <w:bCs/>
+          <w:sz w:val="20"/>
+          <w:szCs w:val="20"/>
+        </w:rPr>
+        <w:t xml:space="preserve">Test</w:t>
+      </w:r>
+      <w:r>
+        <w:rPr>
+          <w:rFonts w:ascii="Palatino Linotype" w:hAnsi="Palatino Linotype"/>
+          <w:bCs/>
+          <w:sz w:val="20"/>
+          <w:szCs w:val="20"/>
+        </w:rPr>
+        <w:t xml:space="preserve">.</w:t>
       </w:r>
       <w:r>
         <w:rPr>
@@ -1741,15 +1970,15 @@
           <w:sz w:val="20"/>
           <w:szCs w:val="20"/>
         </w:rPr>
-        <w:t xml:space="preserve">Judge </w:t>
-      </w:r>
-      <w:r>
-        <w:rPr>
-          <w:rFonts w:ascii="Palatino Linotype" w:hAnsi="Palatino Linotype"/>
-          <w:sz w:val="20"/>
-          <w:szCs w:val="20"/>
-        </w:rPr>
-        <w:t xml:space="preserve">Marianne</w:t>
+        <w:t xml:space="preserve">Magistrate </w:t>
+      </w:r>
+      <w:r>
+        <w:rPr>
+          <w:rFonts w:ascii="Palatino Linotype" w:hAnsi="Palatino Linotype"/>
+          <w:sz w:val="20"/>
+          <w:szCs w:val="20"/>
+        </w:rPr>
+        <w:t xml:space="preserve">Amanda</w:t>
       </w:r>
       <w:r>
         <w:rPr>
@@ -1765,7 +1994,7 @@
           <w:sz w:val="20"/>
           <w:szCs w:val="20"/>
         </w:rPr>
-        <w:t xml:space="preserve">Hemmeter</w:t>
+        <w:t xml:space="preserve">Bunner</w:t>
       </w:r>
     </w:p>
     <w:p>
@@ -1806,6 +2035,108 @@
         <w:rPr>
           <w:rFonts w:ascii="Palatino Linotype" w:hAnsi="Palatino Linotype"/>
           <w:bCs/>
+          <w:color w:val="FF0000"/>
+          <w:sz w:val="20"/>
+          <w:szCs w:val="20"/>
+        </w:rPr>
+      </w:pPr>
+      <w:r>
+        <w:rPr>
+          <w:rFonts w:ascii="Palatino Linotype" w:hAnsi="Palatino Linotype"/>
+          <w:color w:val="FF0000"/>
+          <w:sz w:val="20"/>
+          <w:szCs w:val="20"/>
+        </w:rPr>
+        <w:t xml:space="preserve"/>
+      </w:r>
+    </w:p>
+    <w:p>
+      <w:pPr>
+        <w:tabs>
+          <w:tab w:val="center" w:pos="4680"/>
+        </w:tabs>
+        <w:jc w:val="both"/>
+        <w:rPr>
+          <w:rFonts w:ascii="Palatino Linotype" w:hAnsi="Palatino Linotype"/>
+          <w:b/>
+          <w:bCs/>
+          <w:i/>
+          <w:sz w:val="19"/>
+          <w:szCs w:val="19"/>
+        </w:rPr>
+      </w:pPr>
+      <w:r>
+        <w:rPr>
+          <w:rFonts w:ascii="Palatino Linotype" w:hAnsi="Palatino Linotype"/>
+          <w:b/>
+          <w:bCs/>
+          <w:i/>
+          <w:sz w:val="19"/>
+          <w:szCs w:val="19"/>
+        </w:rPr>
+        <w:t xml:space="preserve">Pursuant to Criminal Rule 19(D) and Traffic Rule 14, written objections to this magistrate’s decision must be filed within </w:t>
+      </w:r>
+      <w:r>
+        <w:rPr>
+          <w:rFonts w:ascii="Palatino Linotype" w:hAnsi="Palatino Linotype"/>
+          <w:b/>
+          <w:bCs/>
+          <w:i/>
+          <w:sz w:val="19"/>
+          <w:szCs w:val="19"/>
+        </w:rPr>
+        <w:t>14</w:t>
+      </w:r>
+      <w:r>
+        <w:rPr>
+          <w:rFonts w:ascii="Palatino Linotype" w:hAnsi="Palatino Linotype"/>
+          <w:b/>
+          <w:bCs/>
+          <w:i/>
+          <w:sz w:val="19"/>
+          <w:szCs w:val="19"/>
+        </w:rPr>
+        <w:t xml:space="preserve"> days of the filing of this decision. Any objections must state with specificity the grounds of the objections. </w:t>
+      </w:r>
+      <w:r>
+        <w:rPr>
+          <w:rFonts w:ascii="Palatino Linotype" w:hAnsi="Palatino Linotype"/>
+          <w:b/>
+          <w:bCs/>
+          <w:i/>
+          <w:sz w:val="19"/>
+          <w:szCs w:val="19"/>
+        </w:rPr>
+        <w:t xml:space="preserve">A party shall not assign as error on appeal the court’s adoption of this decision unless the party timely </w:t>
+      </w:r>
+      <w:r>
+        <w:rPr>
+          <w:rFonts w:ascii="Palatino Linotype" w:hAnsi="Palatino Linotype"/>
+          <w:b/>
+          <w:bCs/>
+          <w:i/>
+          <w:sz w:val="19"/>
+          <w:szCs w:val="19"/>
+        </w:rPr>
+        <w:t xml:space="preserve">files objections.</w:t>
+      </w:r>
+    </w:p>
+    <w:p>
+      <w:pPr>
+        <w:tabs>
+          <w:tab w:val="left" w:pos="-1080"/>
+          <w:tab w:val="left" w:pos="-720"/>
+          <w:tab w:val="left" w:pos="0"/>
+          <w:tab w:val="left" w:pos="720"/>
+          <w:tab w:val="left" w:pos="1440"/>
+          <w:tab w:val="left" w:pos="2160"/>
+          <w:tab w:val="left" w:pos="2880"/>
+          <w:tab w:val="left" w:pos="3600"/>
+          <w:tab w:val="left" w:pos="4320"/>
+          <w:tab w:val="left" w:pos="4680"/>
+        </w:tabs>
+        <w:rPr>
+          <w:rFonts w:ascii="Palatino Linotype" w:hAnsi="Palatino Linotype"/>
           <w:color w:val="FF0000"/>
           <w:sz w:val="20"/>
           <w:szCs w:val="20"/>
@@ -2162,7 +2493,15 @@
         <w:sz w:val="20"/>
         <w:szCs w:val="20"/>
       </w:rPr>
-      <w:t xml:space="preserve">Not Guilty Bond Judgment Entry 21CRB01268</w:t>
+      <w:t xml:space="preserve">Magistrate Decision – Not Guilty Bond Entry</w:t>
+    </w:r>
+    <w:r>
+      <w:rPr>
+        <w:rFonts w:ascii="Palatino Linotype" w:hAnsi="Palatino Linotype"/>
+        <w:sz w:val="20"/>
+        <w:szCs w:val="20"/>
+      </w:rPr>
+      <w:t xml:space="preserve"> 21CRB01268</w:t>
     </w:r>
   </w:p>
   <w:p>

</xml_diff>